<commit_message>
more edits to gymnastics page
</commit_message>
<xml_diff>
--- a/website-content.docx
+++ b/website-content.docx
@@ -339,7 +339,13 @@
         <w:t xml:space="preserve">Also, I </w:t>
       </w:r>
       <w:r>
-        <w:t xml:space="preserve">got the chance to tour some of HP’s </w:t>
+        <w:t>got the chance to tour some of</w:t>
+      </w:r>
+      <w:r>
+        <w:t xml:space="preserve"> the tech facilities in HP, which gave qtinrjfk</w:t>
+      </w:r>
+      <w:r>
+        <w:t xml:space="preserve"> HP’s </w:t>
       </w:r>
       <w:r>
         <w:rPr>
@@ -359,11 +365,6 @@
         <w:t xml:space="preserve"> some web development skills, which I plan to continue to improve on.</w:t>
       </w:r>
     </w:p>
-    <w:p>
-      <w:r>
-        <w:t>I aim to ….</w:t>
-      </w:r>
-    </w:p>
     <w:p/>
     <w:p>
       <w:pPr>
@@ -377,6 +378,7 @@
           <w:b/>
           <w:sz w:val="28"/>
         </w:rPr>
+        <w:lastRenderedPageBreak/>
         <w:t>Image Classifier Android App</w:t>
       </w:r>
     </w:p>
@@ -406,7 +408,13 @@
     </w:p>
     <w:p>
       <w:r>
-        <w:t xml:space="preserve">I settled on using Google’s TensorFlow machine learning framework, as it had some pretty comprehensive documentation. I followed the </w:t>
+        <w:t>I settled on using Google’s TensorFlow machine learning f</w:t>
+      </w:r>
+      <w:r>
+        <w:t xml:space="preserve">ramework, as it had some pretty </w:t>
+      </w:r>
+      <w:r>
+        <w:t xml:space="preserve">comprehensive documentation. I followed the </w:t>
       </w:r>
       <w:hyperlink r:id="rId5" w:anchor="0" w:history="1">
         <w:r>
@@ -433,6 +441,62 @@
     </w:p>
     <w:p>
       <w:r>
+        <w:rPr>
+          <w:noProof/>
+        </w:rPr>
+        <w:drawing>
+          <wp:inline distT="0" distB="0" distL="0" distR="0" wp14:anchorId="6FB8B4F9" wp14:editId="1C03A4B4">
+            <wp:extent cx="4089400" cy="4810502"/>
+            <wp:effectExtent l="0" t="0" r="6350" b="9525"/>
+            <wp:docPr id="4" name="Picture 3">
+              <a:extLst xmlns:a="http://schemas.openxmlformats.org/drawingml/2006/main">
+                <a:ext uri="{FF2B5EF4-FFF2-40B4-BE49-F238E27FC236}">
+                  <a16:creationId xmlns:a16="http://schemas.microsoft.com/office/drawing/2014/main" id="{6EE2FC81-EC8B-470C-AD56-F75D8A346F4F}"/>
+                </a:ext>
+              </a:extLst>
+            </wp:docPr>
+            <wp:cNvGraphicFramePr>
+              <a:graphicFrameLocks xmlns:a="http://schemas.openxmlformats.org/drawingml/2006/main" noChangeAspect="1"/>
+            </wp:cNvGraphicFramePr>
+            <a:graphic xmlns:a="http://schemas.openxmlformats.org/drawingml/2006/main">
+              <a:graphicData uri="http://schemas.openxmlformats.org/drawingml/2006/picture">
+                <pic:pic xmlns:pic="http://schemas.openxmlformats.org/drawingml/2006/picture">
+                  <pic:nvPicPr>
+                    <pic:cNvPr id="4" name="Picture 3">
+                      <a:extLst>
+                        <a:ext uri="{FF2B5EF4-FFF2-40B4-BE49-F238E27FC236}">
+                          <a16:creationId xmlns:a16="http://schemas.microsoft.com/office/drawing/2014/main" id="{6EE2FC81-EC8B-470C-AD56-F75D8A346F4F}"/>
+                        </a:ext>
+                      </a:extLst>
+                    </pic:cNvPr>
+                    <pic:cNvPicPr>
+                      <a:picLocks noChangeAspect="1"/>
+                    </pic:cNvPicPr>
+                  </pic:nvPicPr>
+                  <pic:blipFill>
+                    <a:blip r:embed="rId6"/>
+                    <a:stretch>
+                      <a:fillRect/>
+                    </a:stretch>
+                  </pic:blipFill>
+                  <pic:spPr>
+                    <a:xfrm>
+                      <a:off x="0" y="0"/>
+                      <a:ext cx="4093234" cy="4815012"/>
+                    </a:xfrm>
+                    <a:prstGeom prst="rect">
+                      <a:avLst/>
+                    </a:prstGeom>
+                  </pic:spPr>
+                </pic:pic>
+              </a:graphicData>
+            </a:graphic>
+          </wp:inline>
+        </w:drawing>
+      </w:r>
+    </w:p>
+    <w:p>
+      <w:r>
         <w:t xml:space="preserve">With my trained TensorFlow model, I optimized it for mobile use and then integrated it into my simple </w:t>
       </w:r>
       <w:r>
@@ -442,7 +506,11 @@
         <w:t xml:space="preserve"> application. </w:t>
       </w:r>
       <w:r>
-        <w:t>It being my first time using Android Studio to make an android app, I struggled at first, trying to get the hang of how to create new Activities, edit Manifests and such. I eventually made a simple UI, where users could either take a new picture using the phone camera or select an image from the gallery. Once selected, the app would use the trained TensorFlow model to classify the image and display the results on the page.</w:t>
+        <w:t xml:space="preserve">It being my first time using Android Studio to make an android app, I struggled at first, trying to get the hang of how to create new Activities, edit Manifests and such. I eventually made a simple UI, where users could either take a new picture using the phone camera or </w:t>
+      </w:r>
+      <w:r>
+        <w:lastRenderedPageBreak/>
+        <w:t>select an image from the gallery. Once selected, the app would use the trained TensorFlow model to classify the image and display the results on the page.</w:t>
       </w:r>
     </w:p>
     <w:p>
@@ -459,6 +527,55 @@
     <w:p>
       <w:r>
         <w:t>Here is a demo of my app:</w:t>
+      </w:r>
+    </w:p>
+    <w:p>
+      <w:r>
+        <w:rPr>
+          <w:noProof/>
+          <w:lang w:val="en-GB"/>
+        </w:rPr>
+        <w:drawing>
+          <wp:inline distT="0" distB="0" distL="0" distR="0" wp14:anchorId="4363219E" wp14:editId="0C9A2142">
+            <wp:extent cx="5731510" cy="4024191"/>
+            <wp:effectExtent l="0" t="0" r="2540" b="0"/>
+            <wp:docPr id="24" name="Picture 24"/>
+            <wp:cNvGraphicFramePr>
+              <a:graphicFrameLocks xmlns:a="http://schemas.openxmlformats.org/drawingml/2006/main" noChangeAspect="1"/>
+            </wp:cNvGraphicFramePr>
+            <a:graphic xmlns:a="http://schemas.openxmlformats.org/drawingml/2006/main">
+              <a:graphicData uri="http://schemas.openxmlformats.org/drawingml/2006/picture">
+                <pic:pic xmlns:pic="http://schemas.openxmlformats.org/drawingml/2006/picture">
+                  <pic:nvPicPr>
+                    <pic:cNvPr id="24" name="app workflow.png"/>
+                    <pic:cNvPicPr/>
+                  </pic:nvPicPr>
+                  <pic:blipFill>
+                    <a:blip r:embed="rId7" cstate="print">
+                      <a:extLst>
+                        <a:ext uri="{28A0092B-C50C-407E-A947-70E740481C1C}">
+                          <a14:useLocalDpi xmlns:a14="http://schemas.microsoft.com/office/drawing/2010/main" val="0"/>
+                        </a:ext>
+                      </a:extLst>
+                    </a:blip>
+                    <a:stretch>
+                      <a:fillRect/>
+                    </a:stretch>
+                  </pic:blipFill>
+                  <pic:spPr>
+                    <a:xfrm>
+                      <a:off x="0" y="0"/>
+                      <a:ext cx="5731510" cy="4024191"/>
+                    </a:xfrm>
+                    <a:prstGeom prst="rect">
+                      <a:avLst/>
+                    </a:prstGeom>
+                  </pic:spPr>
+                </pic:pic>
+              </a:graphicData>
+            </a:graphic>
+          </wp:inline>
+        </w:drawing>
       </w:r>
     </w:p>
     <w:p/>
@@ -578,56 +695,633 @@
         <w:t>, they assigned me another project to do. I was tasked to design a smart document scanner, which automatically crops and rotates scanned images from a printer scanner.</w:t>
       </w:r>
     </w:p>
-    <w:p>
-      <w:r>
-        <w:t xml:space="preserve">There are two parts to the solution I came up with. The first script takes scanned images from a folder, crops them and saves them to a ‘croppedimages’ folder. The next script takes these images, uses a TensorFlow classifier to identify </w:t>
-      </w:r>
-      <w:r>
-        <w:t>the angle of rotation</w:t>
-      </w:r>
-      <w:r>
-        <w:t>, rotates them accordingly, and saves them to a ‘results’ folder.</w:t>
-      </w:r>
-    </w:p>
     <w:p/>
     <w:p>
-      <w:pPr>
-        <w:rPr>
-          <w:b/>
-          <w:sz w:val="28"/>
-        </w:rPr>
-      </w:pPr>
-      <w:r>
-        <w:rPr>
-          <w:b/>
-          <w:sz w:val="28"/>
-        </w:rPr>
-        <w:t>BLK J Internship</w:t>
-      </w:r>
-    </w:p>
-    <w:p>
-      <w:pPr>
-        <w:rPr>
-          <w:b/>
-        </w:rPr>
-      </w:pPr>
-      <w:r>
-        <w:rPr>
-          <w:b/>
-        </w:rPr>
-        <w:t>January 2017 – March 2017</w:t>
-      </w:r>
-    </w:p>
-    <w:p>
-      <w:r>
-        <w:t xml:space="preserve">I've had experience interning for 3 months at a marketing company DDB, as an accounts executive intern. During this internship, I worked with a team to manage client accounts and projects, and assisted with the formulation of marketing strategies. This internship helped develop my </w:t>
-      </w:r>
-      <w:r>
-        <w:t>communication and presentation skills, each being essential for swift and effective completion of projects.</w:t>
+      <w:r>
+        <w:t xml:space="preserve">There are two parts to the solution I came up with. </w:t>
+      </w:r>
+      <w:r>
+        <w:t>The first script crops out the relevant docum</w:t>
+      </w:r>
+      <w:r>
+        <w:t>ents from the scanned image, while</w:t>
+      </w:r>
+      <w:r>
+        <w:t xml:space="preserve"> the </w:t>
+      </w:r>
+      <w:r>
+        <w:t>second</w:t>
+      </w:r>
+      <w:r>
+        <w:t xml:space="preserve"> uses T</w:t>
+      </w:r>
+      <w:r>
+        <w:t>ensorFlow to identify the image’s</w:t>
+      </w:r>
+      <w:r>
+        <w:t xml:space="preserve"> angle of rotation and corrects it accordingly.</w:t>
+      </w:r>
+      <w:r>
+        <w:rPr>
+          <w:noProof/>
+        </w:rPr>
+        <w:t xml:space="preserve"> </w:t>
+      </w:r>
+      <w:r>
+        <w:rPr>
+          <w:noProof/>
+        </w:rPr>
+        <w:drawing>
+          <wp:inline distT="0" distB="0" distL="0" distR="0" wp14:anchorId="370E04C5" wp14:editId="61AD0765">
+            <wp:extent cx="5731510" cy="1776730"/>
+            <wp:effectExtent l="0" t="0" r="2540" b="0"/>
+            <wp:docPr id="2" name="Picture 2"/>
+            <wp:cNvGraphicFramePr>
+              <a:graphicFrameLocks xmlns:a="http://schemas.openxmlformats.org/drawingml/2006/main" noChangeAspect="1"/>
+            </wp:cNvGraphicFramePr>
+            <a:graphic xmlns:a="http://schemas.openxmlformats.org/drawingml/2006/main">
+              <a:graphicData uri="http://schemas.openxmlformats.org/drawingml/2006/picture">
+                <pic:pic xmlns:pic="http://schemas.openxmlformats.org/drawingml/2006/picture">
+                  <pic:nvPicPr>
+                    <pic:cNvPr id="1" name=""/>
+                    <pic:cNvPicPr/>
+                  </pic:nvPicPr>
+                  <pic:blipFill>
+                    <a:blip r:embed="rId8"/>
+                    <a:stretch>
+                      <a:fillRect/>
+                    </a:stretch>
+                  </pic:blipFill>
+                  <pic:spPr>
+                    <a:xfrm>
+                      <a:off x="0" y="0"/>
+                      <a:ext cx="5731510" cy="1776730"/>
+                    </a:xfrm>
+                    <a:prstGeom prst="rect">
+                      <a:avLst/>
+                    </a:prstGeom>
+                  </pic:spPr>
+                </pic:pic>
+              </a:graphicData>
+            </a:graphic>
+          </wp:inline>
+        </w:drawing>
+      </w:r>
+    </w:p>
+    <w:p>
+      <w:pPr>
+        <w:rPr>
+          <w:u w:val="single"/>
+        </w:rPr>
+      </w:pPr>
+      <w:r>
+        <w:rPr>
+          <w:u w:val="single"/>
+        </w:rPr>
+        <w:t>Auto Crop</w:t>
+      </w:r>
+    </w:p>
+    <w:p>
+      <w:r>
+        <w:t>My auto crop script uses OpenCV functions to crop out scanned receipts and name cards.</w:t>
+      </w:r>
+      <w:r>
+        <w:t xml:space="preserve"> </w:t>
+      </w:r>
+      <w:r>
+        <w:rPr>
+          <w:noProof/>
+        </w:rPr>
+        <w:drawing>
+          <wp:inline distT="0" distB="0" distL="0" distR="0" wp14:anchorId="6ACCA2B4" wp14:editId="443AC9DB">
+            <wp:extent cx="5731510" cy="2710815"/>
+            <wp:effectExtent l="0" t="0" r="2540" b="0"/>
+            <wp:docPr id="5" name="Picture 5"/>
+            <wp:cNvGraphicFramePr>
+              <a:graphicFrameLocks xmlns:a="http://schemas.openxmlformats.org/drawingml/2006/main" noChangeAspect="1"/>
+            </wp:cNvGraphicFramePr>
+            <a:graphic xmlns:a="http://schemas.openxmlformats.org/drawingml/2006/main">
+              <a:graphicData uri="http://schemas.openxmlformats.org/drawingml/2006/picture">
+                <pic:pic xmlns:pic="http://schemas.openxmlformats.org/drawingml/2006/picture">
+                  <pic:nvPicPr>
+                    <pic:cNvPr id="1" name=""/>
+                    <pic:cNvPicPr/>
+                  </pic:nvPicPr>
+                  <pic:blipFill>
+                    <a:blip r:embed="rId9"/>
+                    <a:stretch>
+                      <a:fillRect/>
+                    </a:stretch>
+                  </pic:blipFill>
+                  <pic:spPr>
+                    <a:xfrm>
+                      <a:off x="0" y="0"/>
+                      <a:ext cx="5731510" cy="2710815"/>
+                    </a:xfrm>
+                    <a:prstGeom prst="rect">
+                      <a:avLst/>
+                    </a:prstGeom>
+                  </pic:spPr>
+                </pic:pic>
+              </a:graphicData>
+            </a:graphic>
+          </wp:inline>
+        </w:drawing>
+      </w:r>
+    </w:p>
+    <w:p>
+      <w:r>
+        <w:t>I used a watershed algorithm to find the borders of the individual documents. Then I subtracted those border values from a thresholded image, and eroded it to make the individual parts more distinct. Then I was able to find the bounding rectangles of the individual documents.</w:t>
+      </w:r>
+    </w:p>
+    <w:p>
+      <w:r>
+        <w:rPr>
+          <w:noProof/>
+        </w:rPr>
+        <w:lastRenderedPageBreak/>
+        <w:drawing>
+          <wp:inline distT="0" distB="0" distL="0" distR="0" wp14:anchorId="197A7131" wp14:editId="7BBDBCCE">
+            <wp:extent cx="4648200" cy="3244133"/>
+            <wp:effectExtent l="0" t="0" r="0" b="0"/>
+            <wp:docPr id="6" name="Picture 3">
+              <a:extLst xmlns:a="http://schemas.openxmlformats.org/drawingml/2006/main">
+                <a:ext uri="{FF2B5EF4-FFF2-40B4-BE49-F238E27FC236}">
+                  <a16:creationId xmlns:a16="http://schemas.microsoft.com/office/drawing/2014/main" id="{AF09ED95-0DA1-40DD-9713-0661969BFACF}"/>
+                </a:ext>
+              </a:extLst>
+            </wp:docPr>
+            <wp:cNvGraphicFramePr>
+              <a:graphicFrameLocks xmlns:a="http://schemas.openxmlformats.org/drawingml/2006/main" noChangeAspect="1"/>
+            </wp:cNvGraphicFramePr>
+            <a:graphic xmlns:a="http://schemas.openxmlformats.org/drawingml/2006/main">
+              <a:graphicData uri="http://schemas.openxmlformats.org/drawingml/2006/picture">
+                <pic:pic xmlns:pic="http://schemas.openxmlformats.org/drawingml/2006/picture">
+                  <pic:nvPicPr>
+                    <pic:cNvPr id="4" name="Picture 3">
+                      <a:extLst>
+                        <a:ext uri="{FF2B5EF4-FFF2-40B4-BE49-F238E27FC236}">
+                          <a16:creationId xmlns:a16="http://schemas.microsoft.com/office/drawing/2014/main" id="{AF09ED95-0DA1-40DD-9713-0661969BFACF}"/>
+                        </a:ext>
+                      </a:extLst>
+                    </pic:cNvPr>
+                    <pic:cNvPicPr>
+                      <a:picLocks noChangeAspect="1"/>
+                    </pic:cNvPicPr>
+                  </pic:nvPicPr>
+                  <pic:blipFill>
+                    <a:blip r:embed="rId10"/>
+                    <a:stretch>
+                      <a:fillRect/>
+                    </a:stretch>
+                  </pic:blipFill>
+                  <pic:spPr>
+                    <a:xfrm>
+                      <a:off x="0" y="0"/>
+                      <a:ext cx="4650355" cy="3245637"/>
+                    </a:xfrm>
+                    <a:prstGeom prst="rect">
+                      <a:avLst/>
+                    </a:prstGeom>
+                  </pic:spPr>
+                </pic:pic>
+              </a:graphicData>
+            </a:graphic>
+          </wp:inline>
+        </w:drawing>
+      </w:r>
+    </w:p>
+    <w:p>
+      <w:pPr>
+        <w:rPr>
+          <w:lang w:val="en-GB"/>
+        </w:rPr>
+      </w:pPr>
+      <w:r>
+        <w:rPr>
+          <w:lang w:val="en-GB"/>
+        </w:rPr>
+        <w:t>These are the results of running the script on a few test images:</w:t>
+      </w:r>
+    </w:p>
+    <w:p>
+      <w:pPr>
+        <w:rPr>
+          <w:lang w:val="en-GB"/>
+        </w:rPr>
+      </w:pPr>
+      <w:r>
+        <w:rPr>
+          <w:noProof/>
+        </w:rPr>
+        <w:drawing>
+          <wp:inline distT="0" distB="0" distL="0" distR="0" wp14:anchorId="30045113" wp14:editId="30A71D32">
+            <wp:extent cx="5943600" cy="1978025"/>
+            <wp:effectExtent l="0" t="0" r="0" b="3175"/>
+            <wp:docPr id="7" name="Picture 7"/>
+            <wp:cNvGraphicFramePr>
+              <a:graphicFrameLocks xmlns:a="http://schemas.openxmlformats.org/drawingml/2006/main" noChangeAspect="1"/>
+            </wp:cNvGraphicFramePr>
+            <a:graphic xmlns:a="http://schemas.openxmlformats.org/drawingml/2006/main">
+              <a:graphicData uri="http://schemas.openxmlformats.org/drawingml/2006/picture">
+                <pic:pic xmlns:pic="http://schemas.openxmlformats.org/drawingml/2006/picture">
+                  <pic:nvPicPr>
+                    <pic:cNvPr id="1" name=""/>
+                    <pic:cNvPicPr/>
+                  </pic:nvPicPr>
+                  <pic:blipFill>
+                    <a:blip r:embed="rId11"/>
+                    <a:stretch>
+                      <a:fillRect/>
+                    </a:stretch>
+                  </pic:blipFill>
+                  <pic:spPr>
+                    <a:xfrm>
+                      <a:off x="0" y="0"/>
+                      <a:ext cx="5943600" cy="1978025"/>
+                    </a:xfrm>
+                    <a:prstGeom prst="rect">
+                      <a:avLst/>
+                    </a:prstGeom>
+                  </pic:spPr>
+                </pic:pic>
+              </a:graphicData>
+            </a:graphic>
+          </wp:inline>
+        </w:drawing>
+      </w:r>
+    </w:p>
+    <w:p>
+      <w:pPr>
+        <w:rPr>
+          <w:b/>
+          <w:lang w:val="en-GB"/>
+        </w:rPr>
+      </w:pPr>
+      <w:r>
+        <w:rPr>
+          <w:b/>
+          <w:lang w:val="en-GB"/>
+        </w:rPr>
+        <w:t>Improvements</w:t>
+      </w:r>
+    </w:p>
+    <w:p>
+      <w:pPr>
+        <w:rPr>
+          <w:lang w:val="en-GB"/>
+        </w:rPr>
+      </w:pPr>
+      <w:r>
+        <w:rPr>
+          <w:lang w:val="en-GB"/>
+        </w:rPr>
+        <w:t>As I only had a few days to test the algorithm, I did not test the script on many scanned images. More could be done (experimenting with different threshold values) to improve robustness of the algorithm to make it work on more general cases.</w:t>
+      </w:r>
+    </w:p>
+    <w:p>
+      <w:pPr>
+        <w:rPr>
+          <w:lang w:val="en-GB"/>
+        </w:rPr>
+      </w:pPr>
+    </w:p>
+    <w:p>
+      <w:pPr>
+        <w:rPr>
+          <w:b/>
+          <w:lang w:val="en-GB"/>
+        </w:rPr>
+      </w:pPr>
+      <w:r>
+        <w:rPr>
+          <w:b/>
+          <w:lang w:val="en-GB"/>
+        </w:rPr>
+        <w:t>Previous Iterations</w:t>
+      </w:r>
+    </w:p>
+    <w:p>
+      <w:pPr>
+        <w:rPr>
+          <w:lang w:val="en-GB"/>
+        </w:rPr>
+      </w:pPr>
+      <w:r>
+        <w:rPr>
+          <w:lang w:val="en-GB"/>
+        </w:rPr>
+        <w:t xml:space="preserve">scanner.py – original scanner script cloned from this git repo: </w:t>
+      </w:r>
+      <w:hyperlink r:id="rId12" w:history="1">
+        <w:r>
+          <w:rPr>
+            <w:rStyle w:val="Hyperlink"/>
+            <w:lang w:val="en-GB"/>
+          </w:rPr>
+          <w:t>https://github.com/vipul-sharma20/document-scanner</w:t>
+        </w:r>
+      </w:hyperlink>
+    </w:p>
+    <w:p>
+      <w:pPr>
+        <w:rPr>
+          <w:lang w:val="en-GB"/>
+        </w:rPr>
+      </w:pPr>
+      <w:r>
+        <w:rPr>
+          <w:lang w:val="en-GB"/>
+        </w:rPr>
+        <w:t>myscanner.py – edited script that uses contours</w:t>
+      </w:r>
+      <w:r>
+        <w:rPr>
+          <w:lang w:val="en-GB"/>
+        </w:rPr>
+        <w:t>; able to extract multiple documents</w:t>
+      </w:r>
+    </w:p>
+    <w:p>
+      <w:pPr>
+        <w:rPr>
+          <w:lang w:val="en-GB"/>
+        </w:rPr>
+      </w:pPr>
+      <w:r>
+        <w:rPr>
+          <w:lang w:val="en-GB"/>
+        </w:rPr>
+        <w:t>newscanner.py – cleaned up version of myscanner.py (works well for non-overlapping images)</w:t>
+      </w:r>
+    </w:p>
+    <w:p>
+      <w:pPr>
+        <w:rPr>
+          <w:lang w:val="en-GB"/>
+        </w:rPr>
+      </w:pPr>
+      <w:r>
+        <w:rPr>
+          <w:lang w:val="en-GB"/>
+        </w:rPr>
+        <w:t>watershed.py – first attempt at using watershed algorithm (works well for coloured name cards)</w:t>
+      </w:r>
+    </w:p>
+    <w:p>
+      <w:pPr>
+        <w:rPr>
+          <w:lang w:val="en-GB"/>
+        </w:rPr>
+      </w:pPr>
+      <w:r>
+        <w:rPr>
+          <w:lang w:val="en-GB"/>
+        </w:rPr>
+        <w:lastRenderedPageBreak/>
+        <w:t>backgroundsubtractscanner.py – subtracts background image from original image to get better threshold</w:t>
+      </w:r>
+    </w:p>
+    <w:p>
+      <w:pPr>
+        <w:rPr>
+          <w:lang w:val="en-GB"/>
+        </w:rPr>
+      </w:pPr>
+      <w:r>
+        <w:rPr>
+          <w:lang w:val="en-GB"/>
+        </w:rPr>
+        <w:t>smartbackgroundscanner.py – subtracts smart background image from original image</w:t>
+      </w:r>
+    </w:p>
+    <w:p>
+      <w:pPr>
+        <w:rPr>
+          <w:b/>
+          <w:lang w:val="en-GB"/>
+        </w:rPr>
+      </w:pPr>
+    </w:p>
+    <w:p/>
+    <w:p>
+      <w:pPr>
+        <w:rPr>
+          <w:u w:val="single"/>
+        </w:rPr>
+      </w:pPr>
+      <w:r>
+        <w:rPr>
+          <w:u w:val="single"/>
+        </w:rPr>
+        <w:t>Auto Rotation</w:t>
+      </w:r>
+    </w:p>
+    <w:p>
+      <w:pPr>
+        <w:rPr>
+          <w:lang w:val="en-GB"/>
+        </w:rPr>
+      </w:pPr>
+      <w:r>
+        <w:rPr>
+          <w:lang w:val="en-GB"/>
+        </w:rPr>
+        <w:t>The auto rotation algorithm (classifier_rotate.py) is fairly straightforward. The script goes through the images in the “croppedimages” folder and uses a trained TensorFlow model to identify the angle of rotation of the images. The TensorFlow model is trained with 4 categories: 0, 90, 180 and 270 degrees, where each category had the same training images but rotated in the respective degrees.</w:t>
+      </w:r>
+    </w:p>
+    <w:p>
+      <w:pPr>
+        <w:rPr>
+          <w:lang w:val="en-GB"/>
+        </w:rPr>
+      </w:pPr>
+      <w:r>
+        <w:rPr>
+          <w:lang w:val="en-GB"/>
+        </w:rPr>
+        <w:t>After identifying the accurate angle of rotation, it then uses cv2 to rotate the image to the accurate position accordingly.</w:t>
+      </w:r>
+    </w:p>
+    <w:p>
+      <w:r>
+        <w:rPr>
+          <w:noProof/>
+        </w:rPr>
+        <w:drawing>
+          <wp:inline distT="0" distB="0" distL="0" distR="0" wp14:anchorId="284E22D3" wp14:editId="589AC83A">
+            <wp:extent cx="4438650" cy="2324126"/>
+            <wp:effectExtent l="0" t="0" r="0" b="0"/>
+            <wp:docPr id="8" name="Picture 3">
+              <a:extLst xmlns:a="http://schemas.openxmlformats.org/drawingml/2006/main">
+                <a:ext uri="{FF2B5EF4-FFF2-40B4-BE49-F238E27FC236}">
+                  <a16:creationId xmlns:a16="http://schemas.microsoft.com/office/drawing/2014/main" id="{DAF7B383-405E-433F-A295-908BFE927962}"/>
+                </a:ext>
+              </a:extLst>
+            </wp:docPr>
+            <wp:cNvGraphicFramePr>
+              <a:graphicFrameLocks xmlns:a="http://schemas.openxmlformats.org/drawingml/2006/main" noChangeAspect="1"/>
+            </wp:cNvGraphicFramePr>
+            <a:graphic xmlns:a="http://schemas.openxmlformats.org/drawingml/2006/main">
+              <a:graphicData uri="http://schemas.openxmlformats.org/drawingml/2006/picture">
+                <pic:pic xmlns:pic="http://schemas.openxmlformats.org/drawingml/2006/picture">
+                  <pic:nvPicPr>
+                    <pic:cNvPr id="4" name="Picture 3">
+                      <a:extLst>
+                        <a:ext uri="{FF2B5EF4-FFF2-40B4-BE49-F238E27FC236}">
+                          <a16:creationId xmlns:a16="http://schemas.microsoft.com/office/drawing/2014/main" id="{DAF7B383-405E-433F-A295-908BFE927962}"/>
+                        </a:ext>
+                      </a:extLst>
+                    </pic:cNvPr>
+                    <pic:cNvPicPr>
+                      <a:picLocks noChangeAspect="1"/>
+                    </pic:cNvPicPr>
+                  </pic:nvPicPr>
+                  <pic:blipFill>
+                    <a:blip r:embed="rId13"/>
+                    <a:stretch>
+                      <a:fillRect/>
+                    </a:stretch>
+                  </pic:blipFill>
+                  <pic:spPr>
+                    <a:xfrm>
+                      <a:off x="0" y="0"/>
+                      <a:ext cx="4444715" cy="2327302"/>
+                    </a:xfrm>
+                    <a:prstGeom prst="rect">
+                      <a:avLst/>
+                    </a:prstGeom>
+                  </pic:spPr>
+                </pic:pic>
+              </a:graphicData>
+            </a:graphic>
+          </wp:inline>
+        </w:drawing>
+      </w:r>
+    </w:p>
+    <w:p>
+      <w:pPr>
+        <w:rPr>
+          <w:b/>
+          <w:lang w:val="en-GB"/>
+        </w:rPr>
+      </w:pPr>
+      <w:r>
+        <w:rPr>
+          <w:b/>
+          <w:lang w:val="en-GB"/>
+        </w:rPr>
+        <w:t>Possible improvements</w:t>
+      </w:r>
+    </w:p>
+    <w:p>
+      <w:pPr>
+        <w:pStyle w:val="ListParagraph"/>
+        <w:numPr>
+          <w:ilvl w:val="0"/>
+          <w:numId w:val="2"/>
+        </w:numPr>
+        <w:rPr>
+          <w:lang w:val="en-GB"/>
+        </w:rPr>
+      </w:pPr>
+      <w:r>
+        <w:rPr>
+          <w:lang w:val="en-GB"/>
+        </w:rPr>
+        <w:t>H</w:t>
+      </w:r>
+      <w:r>
+        <w:rPr>
+          <w:lang w:val="en-GB"/>
+        </w:rPr>
+        <w:t xml:space="preserve">aving a larger dataset (currently only </w:t>
+      </w:r>
+      <w:r>
+        <w:rPr>
+          <w:lang w:val="en-GB"/>
+        </w:rPr>
+        <w:t>about 100 images per category)</w:t>
+      </w:r>
+    </w:p>
+    <w:p>
+      <w:pPr>
+        <w:pStyle w:val="ListParagraph"/>
+        <w:numPr>
+          <w:ilvl w:val="0"/>
+          <w:numId w:val="2"/>
+        </w:numPr>
+        <w:rPr>
+          <w:lang w:val="en-GB"/>
+        </w:rPr>
+      </w:pPr>
+      <w:r>
+        <w:rPr>
+          <w:lang w:val="en-GB"/>
+        </w:rPr>
+        <w:t>Classifier can be trained to be more specific (ie. One model just for receipts, another just for name cards)</w:t>
+      </w:r>
+    </w:p>
+    <w:p>
+      <w:pPr>
+        <w:pStyle w:val="ListParagraph"/>
+        <w:numPr>
+          <w:ilvl w:val="0"/>
+          <w:numId w:val="2"/>
+        </w:numPr>
+        <w:rPr>
+          <w:lang w:val="en-GB"/>
+        </w:rPr>
+      </w:pPr>
+      <w:r>
+        <w:rPr>
+          <w:lang w:val="en-GB"/>
+        </w:rPr>
+        <w:t>Another method could be by using OCR – the angle of rotation where the OCR engine would be able to extract the most text.</w:t>
       </w:r>
     </w:p>
     <w:p/>
     <w:p/>
+    <w:p/>
+    <w:p>
+      <w:pPr>
+        <w:rPr>
+          <w:b/>
+          <w:sz w:val="28"/>
+        </w:rPr>
+      </w:pPr>
+      <w:r>
+        <w:rPr>
+          <w:b/>
+          <w:sz w:val="28"/>
+        </w:rPr>
+        <w:t>BLK J Internship</w:t>
+      </w:r>
+    </w:p>
+    <w:p>
+      <w:pPr>
+        <w:rPr>
+          <w:b/>
+        </w:rPr>
+      </w:pPr>
+      <w:r>
+        <w:rPr>
+          <w:b/>
+        </w:rPr>
+        <w:t>January 2017 – March 2017</w:t>
+      </w:r>
+    </w:p>
+    <w:p>
+      <w:r>
+        <w:t xml:space="preserve">I've had experience interning for 3 months at a marketing company DDB, as an accounts executive intern. During this internship, I worked with a team to manage client accounts and projects, and assisted with the formulation of marketing strategies. This internship helped develop my </w:t>
+      </w:r>
+      <w:r>
+        <w:lastRenderedPageBreak/>
+        <w:t>communication and presentation skills, each being essential for swift and effective completion of projects.</w:t>
+      </w:r>
+    </w:p>
+    <w:p/>
+    <w:p/>
     <w:p>
       <w:pPr>
         <w:rPr>
@@ -753,7 +1447,15 @@
           <w:color w:val="222222"/>
           <w:shd w:val="clear" w:color="auto" w:fill="F9F9F9"/>
         </w:rPr>
-        <w:t>Throughout my gymnastics career, I was privileged to have many opportunities to represent Singapore, which I would not have been able to do so without the guidance of our coaches and support from my family, Singapore Gymnastics, and the SNOC.</w:t>
+        <w:t>Throughout my gymnastics career, I was privileged to have many opport</w:t>
+      </w:r>
+      <w:r>
+        <w:rPr>
+          <w:rFonts w:cstheme="minorHAnsi"/>
+          <w:color w:val="222222"/>
+          <w:shd w:val="clear" w:color="auto" w:fill="F9F9F9"/>
+        </w:rPr>
+        <w:t>unities to represent Singapore.</w:t>
       </w:r>
     </w:p>
     <w:p>
@@ -891,6 +1593,23 @@
           <w:rFonts w:cstheme="minorHAnsi"/>
         </w:rPr>
       </w:pPr>
+      <w:hyperlink r:id="rId14" w:history="1">
+        <w:r>
+          <w:rPr>
+            <w:rStyle w:val="Hyperlink"/>
+            <w:rFonts w:cstheme="minorHAnsi"/>
+          </w:rPr>
+          <w:t>http://www.fig-gymnastics.com/publicdir/athletes/bio_detail.php?id=20605&amp;type=licence</w:t>
+        </w:r>
+      </w:hyperlink>
+      <w:r>
+        <w:rPr>
+          <w:rFonts w:cstheme="minorHAnsi"/>
+        </w:rPr>
+        <w:t xml:space="preserve"> </w:t>
+      </w:r>
+      <w:bookmarkStart w:id="0" w:name="_GoBack"/>
+      <w:bookmarkEnd w:id="0"/>
     </w:p>
     <w:p>
       <w:pPr>
@@ -999,38 +1718,236 @@
         <w:rPr>
           <w:rFonts w:cstheme="minorHAnsi"/>
         </w:rPr>
-        <w:t xml:space="preserve"> to see many of </w:t>
-      </w:r>
+        <w:t xml:space="preserve"> to see many of my sporting idols competing in real life. </w:t>
+      </w:r>
+      <w:r>
+        <w:rPr>
+          <w:rFonts w:cstheme="minorHAnsi"/>
+        </w:rPr>
+        <w:t>I vividly recall having goose bumps while watching Larisa Iordache perform her routine on the floor exercise</w:t>
+      </w:r>
+      <w:r>
+        <w:rPr>
+          <w:rFonts w:cstheme="minorHAnsi"/>
+        </w:rPr>
+        <w:t xml:space="preserve"> (please watch it its amazing)</w:t>
+      </w:r>
+      <w:r>
+        <w:rPr>
+          <w:rFonts w:cstheme="minorHAnsi"/>
+        </w:rPr>
+        <w:t>.</w:t>
+      </w:r>
+      <w:r>
+        <w:rPr>
+          <w:rFonts w:cstheme="minorHAnsi"/>
+        </w:rPr>
+        <w:t xml:space="preserve"> During qualifications, I even managed to get my personal best score of 14.150 on the balance beam!</w:t>
+      </w:r>
+      <w:r>
+        <w:rPr>
+          <w:rFonts w:cstheme="minorHAnsi"/>
+        </w:rPr>
+        <w:t xml:space="preserve"> </w:t>
+      </w:r>
+      <w:r>
+        <w:rPr>
+          <w:rFonts w:cstheme="minorHAnsi"/>
+        </w:rPr>
+        <w:t>This competition</w:t>
+      </w:r>
+      <w:r>
+        <w:rPr>
+          <w:rFonts w:cstheme="minorHAnsi"/>
+        </w:rPr>
+        <w:t xml:space="preserve"> really lit the spark in me t</w:t>
+      </w:r>
+      <w:r>
+        <w:rPr>
+          <w:rFonts w:cstheme="minorHAnsi"/>
+        </w:rPr>
+        <w:t xml:space="preserve">o train </w:t>
+      </w:r>
+      <w:r>
+        <w:rPr>
+          <w:rFonts w:cstheme="minorHAnsi"/>
+        </w:rPr>
+        <w:t>harder.</w:t>
+      </w:r>
+    </w:p>
+    <w:p>
+      <w:pPr>
+        <w:rPr>
+          <w:rFonts w:cstheme="minorHAnsi"/>
+        </w:rPr>
+      </w:pPr>
+      <w:r>
+        <w:rPr>
+          <w:rFonts w:cstheme="minorHAnsi"/>
+        </w:rPr>
+        <w:t>Link newspaper article</w:t>
+      </w:r>
+    </w:p>
+    <w:p>
+      <w:pPr>
+        <w:rPr>
+          <w:rFonts w:cstheme="minorHAnsi"/>
+        </w:rPr>
+      </w:pPr>
+    </w:p>
+    <w:p>
+      <w:pPr>
+        <w:rPr>
+          <w:rFonts w:cstheme="minorHAnsi"/>
+          <w:b/>
+        </w:rPr>
+      </w:pPr>
+      <w:r>
+        <w:rPr>
+          <w:rFonts w:cstheme="minorHAnsi"/>
+          <w:b/>
+        </w:rPr>
+        <w:t>CWG 2014</w:t>
+      </w:r>
+    </w:p>
+    <w:p>
+      <w:pPr>
+        <w:rPr>
+          <w:rFonts w:cstheme="minorHAnsi"/>
+        </w:rPr>
+      </w:pPr>
+      <w:r>
+        <w:rPr>
+          <w:rFonts w:cstheme="minorHAnsi"/>
+        </w:rPr>
+        <w:t>Team – 6</w:t>
+      </w:r>
+      <w:r>
+        <w:rPr>
+          <w:rFonts w:cstheme="minorHAnsi"/>
+          <w:vertAlign w:val="superscript"/>
+        </w:rPr>
+        <w:t>th</w:t>
+      </w:r>
+    </w:p>
+    <w:p>
+      <w:pPr>
+        <w:rPr>
+          <w:rFonts w:cstheme="minorHAnsi"/>
+        </w:rPr>
+      </w:pPr>
+      <w:r>
+        <w:rPr>
+          <w:rFonts w:cstheme="minorHAnsi"/>
+        </w:rPr>
+        <w:t>This competition was also memorable, but in a less pleasant way. In the trainings leading up to the Games, I had a really sharp pain in my knee, which made training unbearable. But I still pushed through, (you know, because it’s The Games), and during my competition routine, my knee just gave way, and I was unable to compete for the rest of the competition. Turns out, I had broken my knee, and I had to get surgery to put a screw in my knee. Fun stuff.</w:t>
+      </w:r>
+    </w:p>
+    <w:p>
+      <w:pPr>
+        <w:rPr>
+          <w:rFonts w:cstheme="minorHAnsi"/>
+        </w:rPr>
+      </w:pPr>
       <w:r>
         <w:rPr>
           <w:rFonts w:cstheme="minorHAnsi"/>
         </w:rPr>
         <w:lastRenderedPageBreak/>
-        <w:t xml:space="preserve">my sporting idols competing in real life. </w:t>
-      </w:r>
-      <w:r>
-        <w:rPr>
-          <w:rFonts w:cstheme="minorHAnsi"/>
-        </w:rPr>
-        <w:t>I vividly recall having goose bumps while watching Larisa Iordache perform her routine on the floor exercise</w:t>
-      </w:r>
-      <w:r>
-        <w:rPr>
-          <w:rFonts w:cstheme="minorHAnsi"/>
-        </w:rPr>
-        <w:t xml:space="preserve"> (please watch it its amazing)</w:t>
-      </w:r>
-      <w:r>
-        <w:rPr>
-          <w:rFonts w:cstheme="minorHAnsi"/>
-        </w:rPr>
-        <w:t>.</w:t>
-      </w:r>
-      <w:r>
-        <w:rPr>
-          <w:rFonts w:cstheme="minorHAnsi"/>
-        </w:rPr>
-        <w:t xml:space="preserve"> During qualifications, I even managed to get my personal best score of 14.150 on the balance beam!</w:t>
+        <w:t xml:space="preserve">So I flew back to Singapore on business class (a silver lining), got my surgery, </w:t>
+      </w:r>
+      <w:r>
+        <w:rPr>
+          <w:rFonts w:cstheme="minorHAnsi"/>
+        </w:rPr>
+        <w:t>and started rehab. It was very difficult to</w:t>
+      </w:r>
+      <w:r>
+        <w:rPr>
+          <w:rFonts w:cstheme="minorHAnsi"/>
+        </w:rPr>
+        <w:t xml:space="preserve"> recover a</w:t>
+      </w:r>
+      <w:r>
+        <w:rPr>
+          <w:rFonts w:cstheme="minorHAnsi"/>
+        </w:rPr>
+        <w:t>nd get back to my original form but after 6 months I managed to.</w:t>
+      </w:r>
+    </w:p>
+    <w:p>
+      <w:pPr>
+        <w:rPr>
+          <w:rFonts w:cstheme="minorHAnsi"/>
+        </w:rPr>
+      </w:pPr>
+    </w:p>
+    <w:p>
+      <w:pPr>
+        <w:rPr>
+          <w:rFonts w:cstheme="minorHAnsi"/>
+          <w:b/>
+        </w:rPr>
+      </w:pPr>
+      <w:r>
+        <w:rPr>
+          <w:rFonts w:cstheme="minorHAnsi"/>
+          <w:b/>
+        </w:rPr>
+        <w:t>SEA Games 2015</w:t>
+      </w:r>
+    </w:p>
+    <w:p>
+      <w:pPr>
+        <w:rPr>
+          <w:rFonts w:cstheme="minorHAnsi"/>
+        </w:rPr>
+      </w:pPr>
+      <w:r>
+        <w:rPr>
+          <w:rFonts w:cstheme="minorHAnsi"/>
+        </w:rPr>
+        <w:t>Team – Silver</w:t>
+      </w:r>
+    </w:p>
+    <w:p>
+      <w:pPr>
+        <w:rPr>
+          <w:rFonts w:cstheme="minorHAnsi"/>
+        </w:rPr>
+      </w:pPr>
+      <w:r>
+        <w:rPr>
+          <w:rFonts w:cstheme="minorHAnsi"/>
+        </w:rPr>
+        <w:t>Uneven Bars final – 4</w:t>
+      </w:r>
+      <w:r>
+        <w:rPr>
+          <w:rFonts w:cstheme="minorHAnsi"/>
+          <w:vertAlign w:val="superscript"/>
+        </w:rPr>
+        <w:t>th</w:t>
+      </w:r>
+    </w:p>
+    <w:p>
+      <w:pPr>
+        <w:rPr>
+          <w:rFonts w:cstheme="minorHAnsi"/>
+        </w:rPr>
+      </w:pPr>
+      <w:r>
+        <w:rPr>
+          <w:rFonts w:cstheme="minorHAnsi"/>
+        </w:rPr>
+        <w:t>Balance Beam final – 8</w:t>
+      </w:r>
+      <w:r>
+        <w:rPr>
+          <w:rFonts w:cstheme="minorHAnsi"/>
+          <w:vertAlign w:val="superscript"/>
+        </w:rPr>
+        <w:t>th</w:t>
       </w:r>
       <w:r>
         <w:rPr>
@@ -1038,210 +1955,6 @@
         </w:rPr>
         <w:t xml:space="preserve"> </w:t>
       </w:r>
-      <w:r>
-        <w:rPr>
-          <w:rFonts w:cstheme="minorHAnsi"/>
-        </w:rPr>
-        <w:t>This competition</w:t>
-      </w:r>
-      <w:r>
-        <w:rPr>
-          <w:rFonts w:cstheme="minorHAnsi"/>
-        </w:rPr>
-        <w:t xml:space="preserve"> really lit the spark in me t</w:t>
-      </w:r>
-      <w:r>
-        <w:rPr>
-          <w:rFonts w:cstheme="minorHAnsi"/>
-        </w:rPr>
-        <w:t xml:space="preserve">o train </w:t>
-      </w:r>
-      <w:r>
-        <w:rPr>
-          <w:rFonts w:cstheme="minorHAnsi"/>
-        </w:rPr>
-        <w:t>harder.</w:t>
-      </w:r>
-    </w:p>
-    <w:p>
-      <w:pPr>
-        <w:rPr>
-          <w:rFonts w:cstheme="minorHAnsi"/>
-        </w:rPr>
-      </w:pPr>
-      <w:r>
-        <w:rPr>
-          <w:rFonts w:cstheme="minorHAnsi"/>
-        </w:rPr>
-        <w:t>Link newspaper article</w:t>
-      </w:r>
-    </w:p>
-    <w:p>
-      <w:pPr>
-        <w:rPr>
-          <w:rFonts w:cstheme="minorHAnsi"/>
-        </w:rPr>
-      </w:pPr>
-    </w:p>
-    <w:p>
-      <w:pPr>
-        <w:rPr>
-          <w:rFonts w:cstheme="minorHAnsi"/>
-          <w:b/>
-        </w:rPr>
-      </w:pPr>
-      <w:r>
-        <w:rPr>
-          <w:rFonts w:cstheme="minorHAnsi"/>
-          <w:b/>
-        </w:rPr>
-        <w:t>CWG 2014</w:t>
-      </w:r>
-    </w:p>
-    <w:p>
-      <w:pPr>
-        <w:rPr>
-          <w:rFonts w:cstheme="minorHAnsi"/>
-        </w:rPr>
-      </w:pPr>
-      <w:r>
-        <w:rPr>
-          <w:rFonts w:cstheme="minorHAnsi"/>
-        </w:rPr>
-        <w:t>Team – 6</w:t>
-      </w:r>
-      <w:r>
-        <w:rPr>
-          <w:rFonts w:cstheme="minorHAnsi"/>
-          <w:vertAlign w:val="superscript"/>
-        </w:rPr>
-        <w:t>th</w:t>
-      </w:r>
-    </w:p>
-    <w:p>
-      <w:pPr>
-        <w:rPr>
-          <w:rFonts w:cstheme="minorHAnsi"/>
-        </w:rPr>
-      </w:pPr>
-      <w:r>
-        <w:rPr>
-          <w:rFonts w:cstheme="minorHAnsi"/>
-        </w:rPr>
-        <w:t>This competition was also memorable, but in a less pleasant way. In the trainings leading up to the Games, I had a really sharp pain in my knee, which made training unbearable. But I still pushed through, (you know, because it’s The Games), and during my competition routine, my knee just gave way, and I was unable to compete for the rest of the competition. Turns out, I had broken my knee, and I had to get surgery to put a screw in my knee. Fun stuff.</w:t>
-      </w:r>
-    </w:p>
-    <w:p>
-      <w:pPr>
-        <w:rPr>
-          <w:rFonts w:cstheme="minorHAnsi"/>
-        </w:rPr>
-      </w:pPr>
-      <w:r>
-        <w:rPr>
-          <w:rFonts w:cstheme="minorHAnsi"/>
-        </w:rPr>
-        <w:t xml:space="preserve">So I flew back to Singapore on business class (a silver lining), got my surgery, </w:t>
-      </w:r>
-      <w:r>
-        <w:rPr>
-          <w:rFonts w:cstheme="minorHAnsi"/>
-        </w:rPr>
-        <w:t>and started rehab. It was very difficult to</w:t>
-      </w:r>
-      <w:r>
-        <w:rPr>
-          <w:rFonts w:cstheme="minorHAnsi"/>
-        </w:rPr>
-        <w:t xml:space="preserve"> recover a</w:t>
-      </w:r>
-      <w:r>
-        <w:rPr>
-          <w:rFonts w:cstheme="minorHAnsi"/>
-        </w:rPr>
-        <w:t>nd get back to my original form but after 6 months I managed to.</w:t>
-      </w:r>
-    </w:p>
-    <w:p>
-      <w:pPr>
-        <w:rPr>
-          <w:rFonts w:cstheme="minorHAnsi"/>
-        </w:rPr>
-      </w:pPr>
-    </w:p>
-    <w:p>
-      <w:pPr>
-        <w:rPr>
-          <w:rFonts w:cstheme="minorHAnsi"/>
-          <w:b/>
-        </w:rPr>
-      </w:pPr>
-      <w:r>
-        <w:rPr>
-          <w:rFonts w:cstheme="minorHAnsi"/>
-          <w:b/>
-        </w:rPr>
-        <w:t>SEA Games 2015</w:t>
-      </w:r>
-    </w:p>
-    <w:p>
-      <w:pPr>
-        <w:rPr>
-          <w:rFonts w:cstheme="minorHAnsi"/>
-        </w:rPr>
-      </w:pPr>
-      <w:r>
-        <w:rPr>
-          <w:rFonts w:cstheme="minorHAnsi"/>
-        </w:rPr>
-        <w:t>Team – Silver</w:t>
-      </w:r>
-    </w:p>
-    <w:p>
-      <w:pPr>
-        <w:rPr>
-          <w:rFonts w:cstheme="minorHAnsi"/>
-        </w:rPr>
-      </w:pPr>
-      <w:r>
-        <w:rPr>
-          <w:rFonts w:cstheme="minorHAnsi"/>
-        </w:rPr>
-        <w:t>Uneven Bars final – 4</w:t>
-      </w:r>
-      <w:r>
-        <w:rPr>
-          <w:rFonts w:cstheme="minorHAnsi"/>
-          <w:vertAlign w:val="superscript"/>
-        </w:rPr>
-        <w:t>th</w:t>
-      </w:r>
-    </w:p>
-    <w:p>
-      <w:pPr>
-        <w:rPr>
-          <w:rFonts w:cstheme="minorHAnsi"/>
-        </w:rPr>
-      </w:pPr>
-      <w:r>
-        <w:rPr>
-          <w:rFonts w:cstheme="minorHAnsi"/>
-        </w:rPr>
-        <w:t>Balance Beam final – 8</w:t>
-      </w:r>
-      <w:r>
-        <w:rPr>
-          <w:rFonts w:cstheme="minorHAnsi"/>
-          <w:vertAlign w:val="superscript"/>
-        </w:rPr>
-        <w:t>th</w:t>
-      </w:r>
-      <w:r>
-        <w:rPr>
-          <w:rFonts w:cstheme="minorHAnsi"/>
-        </w:rPr>
-        <w:t xml:space="preserve"> </w:t>
-      </w:r>
     </w:p>
     <w:p>
       <w:pPr>
@@ -1285,6 +1998,92 @@
           <w:rFonts w:cstheme="minorHAnsi"/>
         </w:rPr>
       </w:pPr>
+      <w:r>
+        <w:rPr>
+          <w:rFonts w:cstheme="minorHAnsi"/>
+        </w:rPr>
+        <w:t>Here are some other awards I received:</w:t>
+      </w:r>
+    </w:p>
+    <w:p>
+      <w:pPr>
+        <w:pStyle w:val="ListParagraph"/>
+        <w:numPr>
+          <w:ilvl w:val="0"/>
+          <w:numId w:val="1"/>
+        </w:numPr>
+        <w:rPr>
+          <w:rFonts w:cstheme="minorHAnsi"/>
+        </w:rPr>
+      </w:pPr>
+      <w:r>
+        <w:rPr>
+          <w:rFonts w:cstheme="minorHAnsi"/>
+        </w:rPr>
+        <w:t>Meritorious Sportsgirl Award</w:t>
+      </w:r>
+    </w:p>
+    <w:p>
+      <w:pPr>
+        <w:pStyle w:val="ListParagraph"/>
+        <w:numPr>
+          <w:ilvl w:val="0"/>
+          <w:numId w:val="1"/>
+        </w:numPr>
+        <w:rPr>
+          <w:rFonts w:cstheme="minorHAnsi"/>
+        </w:rPr>
+      </w:pPr>
+      <w:r>
+        <w:rPr>
+          <w:rFonts w:cstheme="minorHAnsi"/>
+        </w:rPr>
+        <w:t>Sport Singapore Sports Excellence Award (SPEX Scholarship)</w:t>
+      </w:r>
+    </w:p>
+    <w:p>
+      <w:pPr>
+        <w:pStyle w:val="ListParagraph"/>
+        <w:numPr>
+          <w:ilvl w:val="0"/>
+          <w:numId w:val="1"/>
+        </w:numPr>
+        <w:rPr>
+          <w:rFonts w:cstheme="minorHAnsi"/>
+        </w:rPr>
+      </w:pPr>
+      <w:r>
+        <w:rPr>
+          <w:rFonts w:cstheme="minorHAnsi"/>
+        </w:rPr>
+        <w:t>EAGLES (Edusave Awards for Achievement, Good Leadership and Service)</w:t>
+      </w:r>
+    </w:p>
+    <w:p>
+      <w:pPr>
+        <w:pStyle w:val="ListParagraph"/>
+        <w:numPr>
+          <w:ilvl w:val="0"/>
+          <w:numId w:val="1"/>
+        </w:numPr>
+        <w:rPr>
+          <w:rFonts w:cstheme="minorHAnsi"/>
+        </w:rPr>
+      </w:pPr>
+      <w:r>
+        <w:rPr>
+          <w:rFonts w:cstheme="minorHAnsi"/>
+        </w:rPr>
+        <w:t>Cecily Hinchliffe Award for Academic and Sporting Excellence</w:t>
+      </w:r>
+    </w:p>
+    <w:p>
+      <w:pPr>
+        <w:ind w:left="360"/>
+        <w:rPr>
+          <w:rFonts w:cstheme="minorHAnsi"/>
+        </w:rPr>
+      </w:pPr>
     </w:p>
     <w:p>
       <w:pPr>
@@ -1298,7 +2097,6 @@
           <w:b/>
           <w:sz w:val="28"/>
         </w:rPr>
-        <w:lastRenderedPageBreak/>
         <w:t>Google Get Ahead Program</w:t>
       </w:r>
       <w:r>
@@ -1325,7 +2123,7 @@
                     </pic:cNvPicPr>
                   </pic:nvPicPr>
                   <pic:blipFill>
-                    <a:blip r:embed="rId6">
+                    <a:blip r:embed="rId15">
                       <a:extLst>
                         <a:ext uri="{28A0092B-C50C-407E-A947-70E740481C1C}">
                           <a14:useLocalDpi xmlns:a14="http://schemas.microsoft.com/office/drawing/2010/main" val="0"/>
@@ -1369,6 +2167,7 @@
           <w:rFonts w:cstheme="minorHAnsi"/>
           <w:szCs w:val="27"/>
         </w:rPr>
+        <w:lastRenderedPageBreak/>
         <w:t xml:space="preserve">Get Ahead is a self-study program for students interested in developing their technical skill set and knowing more about future employment opportunities at Google. This program includes interactive Google Hangouts, YouTube Live events, as well as weekly newsletters with suggested material to complete each week. </w:t>
       </w:r>
     </w:p>
@@ -1493,7 +2292,7 @@
         </w:rPr>
         <w:t xml:space="preserve"> </w:t>
       </w:r>
-      <w:hyperlink r:id="rId7" w:history="1">
+      <w:hyperlink r:id="rId16" w:history="1">
         <w:r>
           <w:rPr>
             <w:rStyle w:val="Hyperlink"/>
@@ -1596,7 +2395,7 @@
           <w:szCs w:val="21"/>
           <w:shd w:val="clear" w:color="auto" w:fill="FFFFFF"/>
         </w:rPr>
-        <w:t>Logic, Discrete Structures, Mathematical Methods, Hardware, Graphs and Algorithms, Architecture, Reasoning about Programs, Databases, Programming (</w:t>
+        <w:t>Programming (</w:t>
       </w:r>
       <w:r>
         <w:rPr>
@@ -1618,8 +2417,9 @@
         <w:rPr>
           <w:rFonts w:cstheme="minorHAnsi"/>
           <w:szCs w:val="21"/>
-        </w:rPr>
-        <w:br/>
+          <w:shd w:val="clear" w:color="auto" w:fill="FFFFFF"/>
+        </w:rPr>
+        <w:t>,</w:t>
       </w:r>
       <w:r>
         <w:rPr>
@@ -1627,37 +2427,111 @@
           <w:szCs w:val="21"/>
           <w:shd w:val="clear" w:color="auto" w:fill="FFFFFF"/>
         </w:rPr>
+        <w:t xml:space="preserve"> Databases</w:t>
+      </w:r>
+      <w:r>
+        <w:rPr>
+          <w:rFonts w:cstheme="minorHAnsi"/>
+          <w:szCs w:val="21"/>
+          <w:shd w:val="clear" w:color="auto" w:fill="FFFFFF"/>
+        </w:rPr>
+        <w:t>,</w:t>
+      </w:r>
+      <w:r>
+        <w:rPr>
+          <w:rFonts w:cstheme="minorHAnsi"/>
+          <w:szCs w:val="21"/>
+          <w:shd w:val="clear" w:color="auto" w:fill="FFFFFF"/>
+        </w:rPr>
+        <w:t xml:space="preserve"> </w:t>
+      </w:r>
+      <w:r>
+        <w:rPr>
+          <w:rFonts w:cstheme="minorHAnsi"/>
+          <w:szCs w:val="21"/>
+          <w:shd w:val="clear" w:color="auto" w:fill="FFFFFF"/>
+        </w:rPr>
+        <w:t xml:space="preserve">Hardware, </w:t>
+      </w:r>
+      <w:r>
+        <w:rPr>
+          <w:rFonts w:cstheme="minorHAnsi"/>
+          <w:szCs w:val="21"/>
+          <w:shd w:val="clear" w:color="auto" w:fill="FFFFFF"/>
+        </w:rPr>
+        <w:t xml:space="preserve">Mathematical Methods, </w:t>
+      </w:r>
+      <w:r>
+        <w:rPr>
+          <w:rFonts w:cstheme="minorHAnsi"/>
+          <w:szCs w:val="21"/>
+          <w:shd w:val="clear" w:color="auto" w:fill="FFFFFF"/>
+        </w:rPr>
+        <w:t xml:space="preserve">Graphs and Algorithms, Architecture, </w:t>
+      </w:r>
+      <w:r>
+        <w:rPr>
+          <w:rFonts w:cstheme="minorHAnsi"/>
+          <w:szCs w:val="21"/>
+          <w:shd w:val="clear" w:color="auto" w:fill="FFFFFF"/>
+        </w:rPr>
+        <w:t xml:space="preserve">Logic, Discrete Structures, </w:t>
+      </w:r>
+      <w:r>
+        <w:rPr>
+          <w:rFonts w:cstheme="minorHAnsi"/>
+          <w:szCs w:val="21"/>
+          <w:shd w:val="clear" w:color="auto" w:fill="FFFFFF"/>
+        </w:rPr>
+        <w:t>Reasoning about Programs</w:t>
+      </w:r>
+      <w:r>
+        <w:rPr>
+          <w:rFonts w:cstheme="minorHAnsi"/>
+          <w:szCs w:val="21"/>
+        </w:rPr>
+        <w:t xml:space="preserve"> </w:t>
+      </w:r>
+      <w:r>
+        <w:rPr>
+          <w:rFonts w:cstheme="minorHAnsi"/>
+          <w:szCs w:val="21"/>
+        </w:rPr>
+        <w:br/>
+      </w:r>
+      <w:r>
+        <w:rPr>
+          <w:rFonts w:cstheme="minorHAnsi"/>
+          <w:szCs w:val="21"/>
+          <w:shd w:val="clear" w:color="auto" w:fill="FFFFFF"/>
+        </w:rPr>
         <w:t>Year 1 Overall Grade: A</w:t>
       </w:r>
     </w:p>
     <w:p>
       <w:r>
-        <w:lastRenderedPageBreak/>
         <w:t xml:space="preserve">I entered university with no prior programming </w:t>
       </w:r>
       <w:r>
         <w:t>experience at all, unlike most of my course mates who’ve all had at least 2 years of experience.</w:t>
       </w:r>
       <w:r>
-        <w:t xml:space="preserve"> So</w:t>
-      </w:r>
-      <w:r>
-        <w:t>,</w:t>
-      </w:r>
-      <w:r>
         <w:t xml:space="preserve"> </w:t>
       </w:r>
       <w:r>
-        <w:t xml:space="preserve">my initial </w:t>
-      </w:r>
-      <w:r>
-        <w:t>learning curve was extremely steep</w:t>
-      </w:r>
-      <w:r>
-        <w:t xml:space="preserve"> (I didn’t even know how to</w:t>
-      </w:r>
-      <w:r>
-        <w:t xml:space="preserve"> use the command line!!) and it was school was just really tough. The reasons why I didn’t give up were because firstly, uni is expensive!! Secondly, I didn’t want to give up before giving my best shot at it. Eventually, school started getting easier to understand, and I managed to get an overall grade A for my first year! I’m also slowly finding my passion in programming </w:t>
+        <w:t>I didn’t even know what a command line was! School was very</w:t>
+      </w:r>
+      <w:r>
+        <w:t xml:space="preserve"> tough</w:t>
+      </w:r>
+      <w:r>
+        <w:t>, especially at the start</w:t>
+      </w:r>
+      <w:r>
+        <w:t>. The reasons why I didn’t give up were be</w:t>
+      </w:r>
+      <w:r>
+        <w:t xml:space="preserve">cause firstly, uni is expensive </w:t>
       </w:r>
       <w:r>
         <w:rPr>
@@ -1670,13 +2544,25 @@
         </w:rPr>
         <mc:AlternateContent>
           <mc:Choice Requires="w16se">
-            <w16se:symEx w16se:font="Segoe UI Emoji" w16se:char="1F60A"/>
+            <w16se:symEx w16se:font="Segoe UI Emoji" w16se:char="2639"/>
           </mc:Choice>
           <mc:Fallback>
-            <w:t>😊</w:t>
+            <w:t>☹</w:t>
           </mc:Fallback>
         </mc:AlternateContent>
       </w:r>
+      <w:r>
+        <w:t xml:space="preserve"> Secondly, I didn’t want to give up before giving my best shot at it. Ev</w:t>
+      </w:r>
+      <w:r>
+        <w:t>entually, school started to get</w:t>
+      </w:r>
+      <w:r>
+        <w:t xml:space="preserve"> easier to understand, and I managed to get an overa</w:t>
+      </w:r>
+      <w:r>
+        <w:t>ll grade A for my first year!</w:t>
+      </w:r>
     </w:p>
     <w:p>
       <w:r>
@@ -1711,6 +2597,11 @@
         <w:t>Second Year</w:t>
       </w:r>
     </w:p>
+    <w:p>
+      <w:r>
+        <w:t>Coming soon!</w:t>
+      </w:r>
+    </w:p>
     <w:p/>
     <w:p>
       <w:pPr>
@@ -1746,7 +2637,13 @@
         <w:t xml:space="preserve"> the Parkour, Free-Running and Gymnastics Society, which was a great way for me to unwind </w:t>
       </w:r>
       <w:r>
-        <w:t>after a tiring week of school, and also satisfy the explorer in me (as we travel to different spots around London every week). I am now in the club exco for second year, and I am looking forward to getting more people to join and learn parkour :-)</w:t>
+        <w:t>after</w:t>
+      </w:r>
+      <w:r>
+        <w:t xml:space="preserve"> school. </w:t>
+      </w:r>
+      <w:r>
+        <w:t>I am now in the club exco for second year, and I am looking forward to getting more people to join and learn parkour :-)</w:t>
       </w:r>
     </w:p>
     <w:p>
@@ -1779,18 +2676,25 @@
         <w:t>They organize many events each year, the most noteworthy being</w:t>
       </w:r>
       <w:r>
-        <w:t xml:space="preserve"> </w:t>
-      </w:r>
-      <w:r>
-        <w:t>Major Event, where in the recent years Singsoc has been producing musicals to sold out audiences in the Great Hall. Last year, I participated in the musical as part of a dance number, and got to bond with many of my fellow Singaporeans.</w:t>
-      </w:r>
-    </w:p>
-    <w:p>
-      <w:r>
-        <w:t xml:space="preserve">Another </w:t>
-      </w:r>
-      <w:r>
-        <w:t xml:space="preserve">event is an </w:t>
+        <w:t xml:space="preserve"> Major Event, </w:t>
+      </w:r>
+      <w:r>
+        <w:t>which is a musical production put up each year</w:t>
+      </w:r>
+      <w:r>
+        <w:t>. Last year, I participated in the mu</w:t>
+      </w:r>
+      <w:r>
+        <w:t>sical as part of a dance number</w:t>
+      </w:r>
+      <w:r>
+        <w:t xml:space="preserve"> and got to bond with many of my fellow Singaporeans.</w:t>
+      </w:r>
+    </w:p>
+    <w:p>
+      <w:r>
+        <w:lastRenderedPageBreak/>
+        <w:t xml:space="preserve">Another event is an </w:t>
       </w:r>
       <w:r>
         <w:t>orientation camp held in Singapore</w:t>
@@ -1801,23 +2705,47 @@
       <w:r>
         <w:t xml:space="preserve">, for freshers to meet each other before they head off to London. This summer, I participated in the camp as an orientation group leader, to facilitate engagement and bonding among the freshers. </w:t>
       </w:r>
-      <w:r>
-        <w:t xml:space="preserve">This year, I am also the Academic Rep for Computing and Maths for Singsoc, where I </w:t>
-      </w:r>
-      <w:bookmarkStart w:id="0" w:name="_GoBack"/>
-      <w:bookmarkEnd w:id="0"/>
-      <w:r>
-        <w:t xml:space="preserve"> </w:t>
+    </w:p>
+    <w:p>
+      <w:r>
+        <w:t>This year, I am also the Academic Rep</w:t>
+      </w:r>
+      <w:r>
+        <w:t>resentative</w:t>
+      </w:r>
+      <w:r>
+        <w:t xml:space="preserve"> for Computin</w:t>
+      </w:r>
+      <w:r>
+        <w:t>g and Maths.</w:t>
+      </w:r>
+    </w:p>
+    <w:p>
+      <w:pPr>
+        <w:rPr>
+          <w:u w:val="single"/>
+        </w:rPr>
+      </w:pPr>
+      <w:r>
+        <w:rPr>
+          <w:u w:val="single"/>
+        </w:rPr>
+        <w:t>Horizons</w:t>
+      </w:r>
+    </w:p>
+    <w:p>
+      <w:r>
+        <w:t>As part of the Imperial Horizons Course, I took Entrepreneurship in Year 1 and am going to take Spanish L</w:t>
+      </w:r>
+      <w:r>
+        <w:t>evel 1</w:t>
+      </w:r>
+      <w:r>
+        <w:t xml:space="preserve"> for the coming year.</w:t>
       </w:r>
     </w:p>
     <w:p/>
     <w:p>
-      <w:r>
-        <w:t>Horizons – Entrepreneurship, Spanish level 1</w:t>
-      </w:r>
-    </w:p>
-    <w:p/>
-    <w:p>
       <w:pPr>
         <w:rPr>
           <w:b/>
@@ -1847,7 +2775,7 @@
     </w:p>
     <w:p>
       <w:r>
-        <w:t>In our last term of school, we were tasked to do a group project using C, the language we were learning at the time. We had to implement an ARM emulator</w:t>
+        <w:t>In our last term of school, we were tasked to do a group project using C. We had to implement an ARM emulator</w:t>
       </w:r>
       <w:r>
         <w:t>,</w:t>
@@ -2072,6 +3000,7 @@
         </w:numPr>
       </w:pPr>
       <w:r>
+        <w:lastRenderedPageBreak/>
         <w:t>Brooklyn Nine-Nine!!</w:t>
       </w:r>
     </w:p>
@@ -2229,7 +3158,6 @@
         </w:numPr>
       </w:pPr>
       <w:r>
-        <w:lastRenderedPageBreak/>
         <w:t>Paramore concert</w:t>
       </w:r>
     </w:p>
@@ -2394,8 +3322,123 @@
       </w:rPr>
     </w:lvl>
   </w:abstractNum>
+  <w:abstractNum w:abstractNumId="1" w15:restartNumberingAfterBreak="0">
+    <w:nsid w:val="79ED5023"/>
+    <w:multiLevelType w:val="hybridMultilevel"/>
+    <w:tmpl w:val="F37A3A2E"/>
+    <w:lvl w:ilvl="0" w:tplc="C8FCFF3A">
+      <w:numFmt w:val="bullet"/>
+      <w:lvlText w:val="-"/>
+      <w:lvlJc w:val="left"/>
+      <w:pPr>
+        <w:ind w:left="720" w:hanging="360"/>
+      </w:pPr>
+      <w:rPr>
+        <w:rFonts w:ascii="Calibri" w:eastAsiaTheme="minorHAnsi" w:hAnsi="Calibri" w:cs="Calibri" w:hint="default"/>
+      </w:rPr>
+    </w:lvl>
+    <w:lvl w:ilvl="1" w:tplc="04090003" w:tentative="1">
+      <w:start w:val="1"/>
+      <w:numFmt w:val="bullet"/>
+      <w:lvlText w:val="o"/>
+      <w:lvlJc w:val="left"/>
+      <w:pPr>
+        <w:ind w:left="1440" w:hanging="360"/>
+      </w:pPr>
+      <w:rPr>
+        <w:rFonts w:ascii="Courier New" w:hAnsi="Courier New" w:cs="Courier New" w:hint="default"/>
+      </w:rPr>
+    </w:lvl>
+    <w:lvl w:ilvl="2" w:tplc="04090005" w:tentative="1">
+      <w:start w:val="1"/>
+      <w:numFmt w:val="bullet"/>
+      <w:lvlText w:val=""/>
+      <w:lvlJc w:val="left"/>
+      <w:pPr>
+        <w:ind w:left="2160" w:hanging="360"/>
+      </w:pPr>
+      <w:rPr>
+        <w:rFonts w:ascii="Wingdings" w:hAnsi="Wingdings" w:hint="default"/>
+      </w:rPr>
+    </w:lvl>
+    <w:lvl w:ilvl="3" w:tplc="04090001" w:tentative="1">
+      <w:start w:val="1"/>
+      <w:numFmt w:val="bullet"/>
+      <w:lvlText w:val=""/>
+      <w:lvlJc w:val="left"/>
+      <w:pPr>
+        <w:ind w:left="2880" w:hanging="360"/>
+      </w:pPr>
+      <w:rPr>
+        <w:rFonts w:ascii="Symbol" w:hAnsi="Symbol" w:hint="default"/>
+      </w:rPr>
+    </w:lvl>
+    <w:lvl w:ilvl="4" w:tplc="04090003" w:tentative="1">
+      <w:start w:val="1"/>
+      <w:numFmt w:val="bullet"/>
+      <w:lvlText w:val="o"/>
+      <w:lvlJc w:val="left"/>
+      <w:pPr>
+        <w:ind w:left="3600" w:hanging="360"/>
+      </w:pPr>
+      <w:rPr>
+        <w:rFonts w:ascii="Courier New" w:hAnsi="Courier New" w:cs="Courier New" w:hint="default"/>
+      </w:rPr>
+    </w:lvl>
+    <w:lvl w:ilvl="5" w:tplc="04090005" w:tentative="1">
+      <w:start w:val="1"/>
+      <w:numFmt w:val="bullet"/>
+      <w:lvlText w:val=""/>
+      <w:lvlJc w:val="left"/>
+      <w:pPr>
+        <w:ind w:left="4320" w:hanging="360"/>
+      </w:pPr>
+      <w:rPr>
+        <w:rFonts w:ascii="Wingdings" w:hAnsi="Wingdings" w:hint="default"/>
+      </w:rPr>
+    </w:lvl>
+    <w:lvl w:ilvl="6" w:tplc="04090001" w:tentative="1">
+      <w:start w:val="1"/>
+      <w:numFmt w:val="bullet"/>
+      <w:lvlText w:val=""/>
+      <w:lvlJc w:val="left"/>
+      <w:pPr>
+        <w:ind w:left="5040" w:hanging="360"/>
+      </w:pPr>
+      <w:rPr>
+        <w:rFonts w:ascii="Symbol" w:hAnsi="Symbol" w:hint="default"/>
+      </w:rPr>
+    </w:lvl>
+    <w:lvl w:ilvl="7" w:tplc="04090003" w:tentative="1">
+      <w:start w:val="1"/>
+      <w:numFmt w:val="bullet"/>
+      <w:lvlText w:val="o"/>
+      <w:lvlJc w:val="left"/>
+      <w:pPr>
+        <w:ind w:left="5760" w:hanging="360"/>
+      </w:pPr>
+      <w:rPr>
+        <w:rFonts w:ascii="Courier New" w:hAnsi="Courier New" w:cs="Courier New" w:hint="default"/>
+      </w:rPr>
+    </w:lvl>
+    <w:lvl w:ilvl="8" w:tplc="04090005" w:tentative="1">
+      <w:start w:val="1"/>
+      <w:numFmt w:val="bullet"/>
+      <w:lvlText w:val=""/>
+      <w:lvlJc w:val="left"/>
+      <w:pPr>
+        <w:ind w:left="6480" w:hanging="360"/>
+      </w:pPr>
+      <w:rPr>
+        <w:rFonts w:ascii="Wingdings" w:hAnsi="Wingdings" w:hint="default"/>
+      </w:rPr>
+    </w:lvl>
+  </w:abstractNum>
   <w:num w:numId="1">
     <w:abstractNumId w:val="0"/>
+  </w:num>
+  <w:num w:numId="2">
+    <w:abstractNumId w:val="1"/>
   </w:num>
 </w:numbering>
 </file>

</xml_diff>

<commit_message>
Added new content pages. To link from index page
</commit_message>
<xml_diff>
--- a/website-content.docx
+++ b/website-content.docx
@@ -499,15 +499,7 @@
         <w:t>.</w:t>
       </w:r>
       <w:r>
-        <w:t xml:space="preserve"> I hope to continue to use this new skill to make some </w:t>
-      </w:r>
-      <w:proofErr w:type="gramStart"/>
-      <w:r>
-        <w:t>really cool</w:t>
-      </w:r>
-      <w:proofErr w:type="gramEnd"/>
-      <w:r>
-        <w:t xml:space="preserve"> things! Watch this space.</w:t>
+        <w:t xml:space="preserve"> I hope to continue to use this new skill to make some really cool things! Watch this space.</w:t>
       </w:r>
     </w:p>
     <w:p/>
@@ -1063,21 +1055,7 @@
         <w:rPr>
           <w:strike/>
         </w:rPr>
-        <w:t xml:space="preserve"> </w:t>
-      </w:r>
-      <w:proofErr w:type="gramStart"/>
-      <w:r>
-        <w:rPr>
-          <w:strike/>
-        </w:rPr>
-        <w:t>image, and</w:t>
-      </w:r>
-      <w:proofErr w:type="gramEnd"/>
-      <w:r>
-        <w:rPr>
-          <w:strike/>
-        </w:rPr>
-        <w:t xml:space="preserve"> eroded it to make the individual parts more distinct. Then I was able to find the bounding rectangles of the individual documents.</w:t>
+        <w:t xml:space="preserve"> image, and eroded it to make the individual parts more distinct. Then I was able to find the bounding rectangles of the individual documents.</w:t>
       </w:r>
     </w:p>
     <w:p>
@@ -1410,21 +1388,7 @@
         <w:rPr>
           <w:lang w:val="en-GB"/>
         </w:rPr>
-        <w:t xml:space="preserve">is </w:t>
-      </w:r>
-      <w:proofErr w:type="gramStart"/>
-      <w:r>
-        <w:rPr>
-          <w:lang w:val="en-GB"/>
-        </w:rPr>
-        <w:t>fairly straightforward</w:t>
-      </w:r>
-      <w:proofErr w:type="gramEnd"/>
-      <w:r>
-        <w:rPr>
-          <w:lang w:val="en-GB"/>
-        </w:rPr>
-        <w:t>. The script uses a trained TensorFlow model to identify the angle of rotation of the images. The TensorFlow model is trained with 4 categories: 0, 90, 180 and 270 degrees, where each category had the same training images but rotated in the respective degrees.</w:t>
+        <w:t>is fairly straightforward. The script uses a trained TensorFlow model to identify the angle of rotation of the images. The TensorFlow model is trained with 4 categories: 0, 90, 180 and 270 degrees, where each category had the same training images but rotated in the respective degrees.</w:t>
       </w:r>
     </w:p>
     <w:p>
@@ -1631,15 +1595,7 @@
     </w:p>
     <w:p>
       <w:r>
-        <w:t xml:space="preserve">I've had experience interning for 3 months at a marketing company DDB, as an accounts executive intern. During this internship, I worked with a team to manage client accounts and </w:t>
-      </w:r>
-      <w:proofErr w:type="gramStart"/>
-      <w:r>
-        <w:t>projects, and</w:t>
-      </w:r>
-      <w:proofErr w:type="gramEnd"/>
-      <w:r>
-        <w:t xml:space="preserve"> assisted with the formulation of marketing strategies. This internship helped develop my </w:t>
+        <w:t xml:space="preserve">I've had experience interning for 3 months at a marketing company DDB, as an accounts executive intern. During this internship, I worked with a team to manage client accounts and projects, and assisted with the formulation of marketing strategies. This internship helped develop my </w:t>
       </w:r>
       <w:r>
         <w:lastRenderedPageBreak/>
@@ -1683,25 +1639,7 @@
           <w:color w:val="222222"/>
           <w:shd w:val="clear" w:color="auto" w:fill="F9F9F9"/>
         </w:rPr>
-        <w:t xml:space="preserve">. Unlike most, I started gymnastics </w:t>
-      </w:r>
-      <w:proofErr w:type="gramStart"/>
-      <w:r>
-        <w:rPr>
-          <w:rFonts w:cstheme="minorHAnsi"/>
-          <w:color w:val="222222"/>
-          <w:shd w:val="clear" w:color="auto" w:fill="F9F9F9"/>
-        </w:rPr>
-        <w:t>pretty late</w:t>
-      </w:r>
-      <w:proofErr w:type="gramEnd"/>
-      <w:r>
-        <w:rPr>
-          <w:rFonts w:cstheme="minorHAnsi"/>
-          <w:color w:val="222222"/>
-          <w:shd w:val="clear" w:color="auto" w:fill="F9F9F9"/>
-        </w:rPr>
-        <w:t xml:space="preserve">. I was eight when I decided to join recreational gymnastics classes, </w:t>
+        <w:t xml:space="preserve">. Unlike most, I started gymnastics pretty late. I was eight when I decided to join recreational gymnastics classes, </w:t>
       </w:r>
       <w:r>
         <w:rPr>
@@ -2060,23 +1998,7 @@
           <w:rFonts w:cstheme="minorHAnsi"/>
           <w:strike/>
         </w:rPr>
-        <w:t xml:space="preserve">, </w:t>
-      </w:r>
-      <w:proofErr w:type="gramStart"/>
-      <w:r>
-        <w:rPr>
-          <w:rFonts w:cstheme="minorHAnsi"/>
-          <w:strike/>
-        </w:rPr>
-        <w:t>and also</w:t>
-      </w:r>
-      <w:proofErr w:type="gramEnd"/>
-      <w:r>
-        <w:rPr>
-          <w:rFonts w:cstheme="minorHAnsi"/>
-          <w:strike/>
-        </w:rPr>
-        <w:t xml:space="preserve"> my most memorable one</w:t>
+        <w:t>, and also my most memorable one</w:t>
       </w:r>
       <w:r>
         <w:rPr>
@@ -2292,47 +2214,22 @@
           <w:rFonts w:cstheme="minorHAnsi"/>
           <w:strike/>
         </w:rPr>
-        <w:t xml:space="preserve">This competition was also memorable, but in a less pleasant way. In the trainings leading up to the Games, I had a </w:t>
-      </w:r>
-      <w:proofErr w:type="gramStart"/>
-      <w:r>
-        <w:rPr>
-          <w:rFonts w:cstheme="minorHAnsi"/>
-          <w:strike/>
-        </w:rPr>
-        <w:t>really sharp</w:t>
-      </w:r>
-      <w:proofErr w:type="gramEnd"/>
-      <w:r>
-        <w:rPr>
-          <w:rFonts w:cstheme="minorHAnsi"/>
-          <w:strike/>
-        </w:rPr>
-        <w:t xml:space="preserve"> pain in my knee, which made training unbearable. But I still pushed through, (you know, because it’s The Games), and during my competition routine, my knee just gave way, and I was unable to compete for the rest of the competition. Turns out, I had broken my knee, and I had to get surgery to put a screw in my knee. Fun stuff.</w:t>
-      </w:r>
-    </w:p>
-    <w:p>
-      <w:pPr>
-        <w:rPr>
-          <w:rFonts w:cstheme="minorHAnsi"/>
-          <w:strike/>
-        </w:rPr>
-      </w:pPr>
-      <w:proofErr w:type="gramStart"/>
-      <w:r>
-        <w:rPr>
-          <w:rFonts w:cstheme="minorHAnsi"/>
-          <w:strike/>
-        </w:rPr>
-        <w:t>So</w:t>
-      </w:r>
-      <w:proofErr w:type="gramEnd"/>
-      <w:r>
-        <w:rPr>
-          <w:rFonts w:cstheme="minorHAnsi"/>
-          <w:strike/>
-        </w:rPr>
-        <w:t xml:space="preserve"> I flew back to Singapore on business class (a silver lining), got my surgery, </w:t>
+        <w:t>This competition was also memorable, but in a less pleasant way. In the trainings leading up to the Games, I had a really sharp pain in my knee, which made training unbearable. But I still pushed through, (you know, because it’s The Games), and during my competition routine, my knee just gave way, and I was unable to compete for the rest of the competition. Turns out, I had broken my knee, and I had to get surgery to put a screw in my knee. Fun stuff.</w:t>
+      </w:r>
+    </w:p>
+    <w:p>
+      <w:pPr>
+        <w:rPr>
+          <w:rFonts w:cstheme="minorHAnsi"/>
+          <w:strike/>
+        </w:rPr>
+      </w:pPr>
+      <w:r>
+        <w:rPr>
+          <w:rFonts w:cstheme="minorHAnsi"/>
+          <w:strike/>
+        </w:rPr>
+        <w:t xml:space="preserve">So I flew back to Singapore on business class (a silver lining), got my surgery, </w:t>
       </w:r>
       <w:r>
         <w:rPr>
@@ -3670,7 +3567,6 @@
       </w:r>
     </w:p>
     <w:p>
-      <w:bookmarkStart w:id="0" w:name="_GoBack"/>
       <w:r>
         <w:t>I watch lots of tv shows and movies (I don’t even know how I find the time??). But here’s a list of my favourite shows</w:t>
       </w:r>
@@ -3678,7 +3574,6 @@
         <w:t>:</w:t>
       </w:r>
     </w:p>
-    <w:bookmarkEnd w:id="0"/>
     <w:p>
       <w:pPr>
         <w:pStyle w:val="ListParagraph"/>
@@ -3805,13 +3700,8 @@
       </w:r>
     </w:p>
     <w:p>
-      <w:proofErr w:type="gramStart"/>
-      <w:r>
-        <w:t>Also</w:t>
-      </w:r>
-      <w:proofErr w:type="gramEnd"/>
-      <w:r>
-        <w:t xml:space="preserve"> what about some song suggestions while you’re at it:</w:t>
+      <w:r>
+        <w:t>Also what about some song suggestions while you’re at it:</w:t>
       </w:r>
     </w:p>
     <w:p>
@@ -3975,6 +3865,729 @@
         <w:t>corden</w:t>
       </w:r>
       <w:proofErr w:type="spellEnd"/>
+    </w:p>
+    <w:p/>
+    <w:p/>
+    <w:p/>
+    <w:p>
+      <w:pPr>
+        <w:rPr>
+          <w:b/>
+        </w:rPr>
+      </w:pPr>
+      <w:r>
+        <w:rPr>
+          <w:b/>
+        </w:rPr>
+        <w:t>AI Hack 2018</w:t>
+      </w:r>
+    </w:p>
+    <w:p>
+      <w:r>
+        <w:t>October 2018</w:t>
+      </w:r>
+    </w:p>
+    <w:p>
+      <w:r>
+        <w:t>During this 2-day long hackathon, we worked as a team to clean, visualise and analyse a large set of data regarding traffic accidents in the UK in 2015.</w:t>
+      </w:r>
+    </w:p>
+    <w:p>
+      <w:pPr>
+        <w:spacing w:after="0" w:line="240" w:lineRule="auto"/>
+        <w:rPr>
+          <w:rFonts w:ascii="Times New Roman" w:eastAsia="Times New Roman" w:hAnsi="Times New Roman" w:cs="Times New Roman"/>
+          <w:sz w:val="24"/>
+          <w:szCs w:val="24"/>
+        </w:rPr>
+      </w:pPr>
+      <w:r>
+        <w:rPr>
+          <w:rFonts w:ascii="Times New Roman" w:eastAsia="Times New Roman" w:hAnsi="Times New Roman" w:cs="Times New Roman"/>
+          <w:sz w:val="24"/>
+          <w:szCs w:val="24"/>
+        </w:rPr>
+        <w:t>The aim of our project was to come up with some sort of model that would predict the class of severity of accident casualties. To do this, we thought of various models we could use, including using a Time Series Analysis using RNN, and using a Random Tree Classifier to make sense of the various features given to us in the data. We soon also realised that a major part of this task was cleaning up the data to remove noise and make it more analysable.</w:t>
+      </w:r>
+    </w:p>
+    <w:p/>
+    <w:p>
+      <w:r>
+        <w:t>You can view our GitHub repository for the project here.</w:t>
+      </w:r>
+    </w:p>
+    <w:p>
+      <w:hyperlink r:id="rId22" w:history="1">
+        <w:r>
+          <w:rPr>
+            <w:rStyle w:val="Hyperlink"/>
+          </w:rPr>
+          <w:t>https://github.com/RajatRasal/Road-Accidents-Analysis-AI-Hack</w:t>
+        </w:r>
+      </w:hyperlink>
+      <w:r>
+        <w:t xml:space="preserve"> </w:t>
+      </w:r>
+    </w:p>
+    <w:p/>
+    <w:p/>
+    <w:p/>
+    <w:p/>
+    <w:p/>
+    <w:p/>
+    <w:p/>
+    <w:p/>
+    <w:p/>
+    <w:p/>
+    <w:p/>
+    <w:p/>
+    <w:p/>
+    <w:p/>
+    <w:p/>
+    <w:p>
+      <w:pPr>
+        <w:rPr>
+          <w:b/>
+        </w:rPr>
+      </w:pPr>
+      <w:r>
+        <w:rPr>
+          <w:b/>
+        </w:rPr>
+        <w:lastRenderedPageBreak/>
+        <w:t>JP Morgan Data Science and Machine Learning Workshop</w:t>
+      </w:r>
+    </w:p>
+    <w:p>
+      <w:r>
+        <w:t>October 2018</w:t>
+      </w:r>
+    </w:p>
+    <w:p>
+      <w:pPr>
+        <w:spacing w:after="0" w:line="240" w:lineRule="auto"/>
+        <w:rPr>
+          <w:rFonts w:cstheme="minorHAnsi"/>
+          <w:szCs w:val="24"/>
+        </w:rPr>
+      </w:pPr>
+      <w:r>
+        <w:t>I attended a full-day workshop at the JP Morgan office in London. We</w:t>
+      </w:r>
+      <w:r>
+        <w:rPr>
+          <w:rFonts w:cstheme="minorHAnsi"/>
+          <w:szCs w:val="24"/>
+        </w:rPr>
+        <w:t xml:space="preserve"> </w:t>
+      </w:r>
+      <w:r>
+        <w:rPr>
+          <w:rFonts w:ascii="Calibri" w:eastAsia="Times New Roman" w:hAnsi="Calibri" w:cs="Calibri"/>
+          <w:szCs w:val="24"/>
+        </w:rPr>
+        <w:t>l</w:t>
+      </w:r>
+      <w:r>
+        <w:rPr>
+          <w:rFonts w:ascii="Calibri" w:eastAsia="Times New Roman" w:hAnsi="Calibri" w:cs="Calibri"/>
+          <w:szCs w:val="24"/>
+        </w:rPr>
+        <w:t>earnt how to clean, explore and visualise real-world data, identify important features and trends, and understand how to develop, evaluate and refine state-of-the-art machine learning models</w:t>
+      </w:r>
+      <w:r>
+        <w:rPr>
+          <w:rFonts w:ascii="Calibri" w:eastAsia="Times New Roman" w:hAnsi="Calibri" w:cs="Calibri"/>
+          <w:szCs w:val="24"/>
+        </w:rPr>
+        <w:t>. The workshop was very interesting and helpful because we attained useful skills like</w:t>
+      </w:r>
+      <w:r>
+        <w:rPr>
+          <w:rFonts w:cstheme="minorHAnsi"/>
+          <w:szCs w:val="24"/>
+        </w:rPr>
+        <w:t xml:space="preserve"> data manipulation with Pandas and </w:t>
+      </w:r>
+      <w:proofErr w:type="spellStart"/>
+      <w:r>
+        <w:rPr>
+          <w:rFonts w:cstheme="minorHAnsi"/>
+          <w:szCs w:val="24"/>
+        </w:rPr>
+        <w:t>numpy</w:t>
+      </w:r>
+      <w:proofErr w:type="spellEnd"/>
+      <w:r>
+        <w:rPr>
+          <w:rFonts w:cstheme="minorHAnsi"/>
+          <w:szCs w:val="24"/>
+        </w:rPr>
+        <w:t>, and</w:t>
+      </w:r>
+      <w:r>
+        <w:rPr>
+          <w:rFonts w:cstheme="minorHAnsi"/>
+          <w:szCs w:val="24"/>
+        </w:rPr>
+        <w:t xml:space="preserve"> we</w:t>
+      </w:r>
+      <w:r>
+        <w:rPr>
+          <w:rFonts w:cstheme="minorHAnsi"/>
+          <w:szCs w:val="24"/>
+        </w:rPr>
+        <w:t xml:space="preserve"> learnt about Decision Tree Classifiers and Random Forest Classifiers</w:t>
+      </w:r>
+      <w:r>
+        <w:rPr>
+          <w:rFonts w:cstheme="minorHAnsi"/>
+          <w:szCs w:val="24"/>
+        </w:rPr>
+        <w:t>.</w:t>
+      </w:r>
+    </w:p>
+    <w:p/>
+    <w:p>
+      <w:r>
+        <w:rPr>
+          <w:noProof/>
+        </w:rPr>
+        <w:drawing>
+          <wp:inline distT="0" distB="0" distL="0" distR="0" wp14:anchorId="2870FF5A" wp14:editId="5FE7436D">
+            <wp:extent cx="2605635" cy="2430677"/>
+            <wp:effectExtent l="0" t="0" r="0" b="0"/>
+            <wp:docPr id="3" name="Picture 3"/>
+            <wp:cNvGraphicFramePr>
+              <a:graphicFrameLocks xmlns:a="http://schemas.openxmlformats.org/drawingml/2006/main" noChangeAspect="1"/>
+            </wp:cNvGraphicFramePr>
+            <a:graphic xmlns:a="http://schemas.openxmlformats.org/drawingml/2006/main">
+              <a:graphicData uri="http://schemas.openxmlformats.org/drawingml/2006/picture">
+                <pic:pic xmlns:pic="http://schemas.openxmlformats.org/drawingml/2006/picture">
+                  <pic:nvPicPr>
+                    <pic:cNvPr id="3" name="jpdata.png"/>
+                    <pic:cNvPicPr/>
+                  </pic:nvPicPr>
+                  <pic:blipFill>
+                    <a:blip r:embed="rId23" cstate="print">
+                      <a:extLst>
+                        <a:ext uri="{28A0092B-C50C-407E-A947-70E740481C1C}">
+                          <a14:useLocalDpi xmlns:a14="http://schemas.microsoft.com/office/drawing/2010/main" val="0"/>
+                        </a:ext>
+                      </a:extLst>
+                    </a:blip>
+                    <a:stretch>
+                      <a:fillRect/>
+                    </a:stretch>
+                  </pic:blipFill>
+                  <pic:spPr>
+                    <a:xfrm>
+                      <a:off x="0" y="0"/>
+                      <a:ext cx="2618279" cy="2442472"/>
+                    </a:xfrm>
+                    <a:prstGeom prst="rect">
+                      <a:avLst/>
+                    </a:prstGeom>
+                  </pic:spPr>
+                </pic:pic>
+              </a:graphicData>
+            </a:graphic>
+          </wp:inline>
+        </w:drawing>
+      </w:r>
+      <w:r>
+        <w:t xml:space="preserve">   </w:t>
+      </w:r>
+      <w:r>
+        <w:rPr>
+          <w:noProof/>
+        </w:rPr>
+        <w:drawing>
+          <wp:inline distT="0" distB="0" distL="0" distR="0" wp14:anchorId="3AB18158" wp14:editId="6D761FE8">
+            <wp:extent cx="2818061" cy="2431850"/>
+            <wp:effectExtent l="0" t="0" r="1905" b="0"/>
+            <wp:docPr id="10" name="Picture 10"/>
+            <wp:cNvGraphicFramePr>
+              <a:graphicFrameLocks xmlns:a="http://schemas.openxmlformats.org/drawingml/2006/main" noChangeAspect="1"/>
+            </wp:cNvGraphicFramePr>
+            <a:graphic xmlns:a="http://schemas.openxmlformats.org/drawingml/2006/main">
+              <a:graphicData uri="http://schemas.openxmlformats.org/drawingml/2006/picture">
+                <pic:pic xmlns:pic="http://schemas.openxmlformats.org/drawingml/2006/picture">
+                  <pic:nvPicPr>
+                    <pic:cNvPr id="10" name="jpdatascience2.png"/>
+                    <pic:cNvPicPr/>
+                  </pic:nvPicPr>
+                  <pic:blipFill>
+                    <a:blip r:embed="rId24" cstate="print">
+                      <a:extLst>
+                        <a:ext uri="{28A0092B-C50C-407E-A947-70E740481C1C}">
+                          <a14:useLocalDpi xmlns:a14="http://schemas.microsoft.com/office/drawing/2010/main" val="0"/>
+                        </a:ext>
+                      </a:extLst>
+                    </a:blip>
+                    <a:stretch>
+                      <a:fillRect/>
+                    </a:stretch>
+                  </pic:blipFill>
+                  <pic:spPr>
+                    <a:xfrm>
+                      <a:off x="0" y="0"/>
+                      <a:ext cx="2830443" cy="2442535"/>
+                    </a:xfrm>
+                    <a:prstGeom prst="rect">
+                      <a:avLst/>
+                    </a:prstGeom>
+                  </pic:spPr>
+                </pic:pic>
+              </a:graphicData>
+            </a:graphic>
+          </wp:inline>
+        </w:drawing>
+      </w:r>
+      <w:r>
+        <w:rPr>
+          <w:noProof/>
+        </w:rPr>
+        <w:drawing>
+          <wp:inline distT="0" distB="0" distL="0" distR="0" wp14:anchorId="07F3CC52" wp14:editId="7F073FD8">
+            <wp:extent cx="5502584" cy="3115246"/>
+            <wp:effectExtent l="0" t="0" r="0" b="0"/>
+            <wp:docPr id="9" name="Picture 9"/>
+            <wp:cNvGraphicFramePr>
+              <a:graphicFrameLocks xmlns:a="http://schemas.openxmlformats.org/drawingml/2006/main" noChangeAspect="1"/>
+            </wp:cNvGraphicFramePr>
+            <a:graphic xmlns:a="http://schemas.openxmlformats.org/drawingml/2006/main">
+              <a:graphicData uri="http://schemas.openxmlformats.org/drawingml/2006/picture">
+                <pic:pic xmlns:pic="http://schemas.openxmlformats.org/drawingml/2006/picture">
+                  <pic:nvPicPr>
+                    <pic:cNvPr id="9" name="jpdatascience.png"/>
+                    <pic:cNvPicPr/>
+                  </pic:nvPicPr>
+                  <pic:blipFill>
+                    <a:blip r:embed="rId25" cstate="print">
+                      <a:extLst>
+                        <a:ext uri="{28A0092B-C50C-407E-A947-70E740481C1C}">
+                          <a14:useLocalDpi xmlns:a14="http://schemas.microsoft.com/office/drawing/2010/main" val="0"/>
+                        </a:ext>
+                      </a:extLst>
+                    </a:blip>
+                    <a:stretch>
+                      <a:fillRect/>
+                    </a:stretch>
+                  </pic:blipFill>
+                  <pic:spPr>
+                    <a:xfrm>
+                      <a:off x="0" y="0"/>
+                      <a:ext cx="5526612" cy="3128849"/>
+                    </a:xfrm>
+                    <a:prstGeom prst="rect">
+                      <a:avLst/>
+                    </a:prstGeom>
+                  </pic:spPr>
+                </pic:pic>
+              </a:graphicData>
+            </a:graphic>
+          </wp:inline>
+        </w:drawing>
+      </w:r>
+    </w:p>
+    <w:p/>
+    <w:p/>
+    <w:p>
+      <w:pPr>
+        <w:rPr>
+          <w:b/>
+        </w:rPr>
+      </w:pPr>
+      <w:r>
+        <w:rPr>
+          <w:b/>
+        </w:rPr>
+        <w:t>Pintos Project</w:t>
+      </w:r>
+    </w:p>
+    <w:p>
+      <w:r>
+        <w:t>2018</w:t>
+      </w:r>
+    </w:p>
+    <w:p>
+      <w:pPr>
+        <w:pStyle w:val="NormalWeb"/>
+        <w:rPr>
+          <w:rFonts w:ascii="CMR10" w:hAnsi="CMR10"/>
+          <w:sz w:val="22"/>
+          <w:szCs w:val="22"/>
+        </w:rPr>
+      </w:pPr>
+      <w:r>
+        <w:rPr>
+          <w:rFonts w:ascii="CMR10" w:hAnsi="CMR10"/>
+          <w:sz w:val="22"/>
+          <w:szCs w:val="22"/>
+        </w:rPr>
+        <w:lastRenderedPageBreak/>
+        <w:t>As part of our year 2 project coursework, I led a group of four to implement features in the Pintos operating system</w:t>
+      </w:r>
+      <w:r>
+        <w:rPr>
+          <w:rFonts w:ascii="CMR10" w:hAnsi="CMR10"/>
+          <w:sz w:val="22"/>
+          <w:szCs w:val="22"/>
+        </w:rPr>
+        <w:t xml:space="preserve"> (in C)</w:t>
+      </w:r>
+      <w:r>
+        <w:rPr>
+          <w:rFonts w:ascii="CMR10" w:hAnsi="CMR10"/>
+          <w:sz w:val="22"/>
+          <w:szCs w:val="22"/>
+        </w:rPr>
+        <w:t xml:space="preserve">. </w:t>
+      </w:r>
+      <w:r>
+        <w:rPr>
+          <w:rFonts w:ascii="CMR10" w:hAnsi="CMR10"/>
+          <w:sz w:val="22"/>
+          <w:szCs w:val="22"/>
+        </w:rPr>
+        <w:t>Pintos is a simple operating system framework for the 80</w:t>
+      </w:r>
+      <w:r>
+        <w:rPr>
+          <w:rFonts w:ascii="CMSL10" w:hAnsi="CMSL10"/>
+          <w:sz w:val="22"/>
+          <w:szCs w:val="22"/>
+        </w:rPr>
+        <w:t>x</w:t>
+      </w:r>
+      <w:r>
+        <w:rPr>
+          <w:rFonts w:ascii="CMR10" w:hAnsi="CMR10"/>
+          <w:sz w:val="22"/>
+          <w:szCs w:val="22"/>
+        </w:rPr>
+        <w:t xml:space="preserve">86 architecture. It supports kernel threads, loading and running user programs, and a file system, but it implements all of these in a very simple way. During the Pintos tasks, </w:t>
+      </w:r>
+      <w:r>
+        <w:rPr>
+          <w:rFonts w:ascii="CMR10" w:hAnsi="CMR10"/>
+          <w:sz w:val="22"/>
+          <w:szCs w:val="22"/>
+        </w:rPr>
+        <w:t>we</w:t>
+      </w:r>
+      <w:r>
+        <w:rPr>
+          <w:rFonts w:ascii="CMR10" w:hAnsi="CMR10"/>
+          <w:sz w:val="22"/>
+          <w:szCs w:val="22"/>
+        </w:rPr>
+        <w:t xml:space="preserve"> </w:t>
+      </w:r>
+      <w:r>
+        <w:rPr>
+          <w:rFonts w:ascii="CMR10" w:hAnsi="CMR10"/>
+          <w:sz w:val="22"/>
+          <w:szCs w:val="22"/>
+        </w:rPr>
+        <w:t>strengthened</w:t>
+      </w:r>
+      <w:r>
+        <w:rPr>
+          <w:rFonts w:ascii="CMR10" w:hAnsi="CMR10"/>
+          <w:sz w:val="22"/>
+          <w:szCs w:val="22"/>
+        </w:rPr>
+        <w:t xml:space="preserve"> its support in </w:t>
+      </w:r>
+      <w:r>
+        <w:rPr>
+          <w:rFonts w:ascii="CMR10" w:hAnsi="CMR10"/>
+          <w:sz w:val="22"/>
+          <w:szCs w:val="22"/>
+        </w:rPr>
+        <w:t>thread scheduling and running user programs. We</w:t>
+      </w:r>
+      <w:r>
+        <w:rPr>
+          <w:rFonts w:ascii="CMR10" w:hAnsi="CMR10"/>
+          <w:sz w:val="22"/>
+          <w:szCs w:val="22"/>
+        </w:rPr>
+        <w:t xml:space="preserve"> also add a virtual memory implementation</w:t>
+      </w:r>
+      <w:r>
+        <w:rPr>
+          <w:rFonts w:ascii="CMR10" w:hAnsi="CMR10"/>
+          <w:sz w:val="22"/>
+          <w:szCs w:val="22"/>
+        </w:rPr>
+        <w:t>.</w:t>
+      </w:r>
+    </w:p>
+    <w:p>
+      <w:pPr>
+        <w:pStyle w:val="NormalWeb"/>
+        <w:rPr>
+          <w:rFonts w:ascii="CMR10" w:hAnsi="CMR10"/>
+          <w:sz w:val="22"/>
+          <w:szCs w:val="22"/>
+        </w:rPr>
+      </w:pPr>
+      <w:r>
+        <w:rPr>
+          <w:rFonts w:ascii="CMR10" w:hAnsi="CMR10"/>
+          <w:sz w:val="22"/>
+          <w:szCs w:val="22"/>
+        </w:rPr>
+        <w:t>We worked with a pretty large code base, and this project reinforced our understanding of operating systems and taught us useful project management skills.</w:t>
+      </w:r>
+    </w:p>
+    <w:p>
+      <w:pPr>
+        <w:pStyle w:val="NormalWeb"/>
+        <w:rPr>
+          <w:rFonts w:ascii="CMR10" w:hAnsi="CMR10"/>
+          <w:sz w:val="22"/>
+          <w:szCs w:val="22"/>
+        </w:rPr>
+      </w:pPr>
+    </w:p>
+    <w:p>
+      <w:pPr>
+        <w:pStyle w:val="NormalWeb"/>
+        <w:rPr>
+          <w:rFonts w:ascii="CMR10" w:hAnsi="CMR10"/>
+          <w:sz w:val="22"/>
+          <w:szCs w:val="22"/>
+        </w:rPr>
+      </w:pPr>
+    </w:p>
+    <w:p>
+      <w:pPr>
+        <w:pStyle w:val="NormalWeb"/>
+        <w:rPr>
+          <w:rFonts w:ascii="CMR10" w:hAnsi="CMR10"/>
+          <w:b/>
+          <w:sz w:val="22"/>
+          <w:szCs w:val="22"/>
+        </w:rPr>
+      </w:pPr>
+      <w:r>
+        <w:rPr>
+          <w:rFonts w:ascii="CMR10" w:hAnsi="CMR10"/>
+          <w:b/>
+          <w:sz w:val="22"/>
+          <w:szCs w:val="22"/>
+        </w:rPr>
+        <w:t>JP Morgan Code For Good 2018</w:t>
+      </w:r>
+    </w:p>
+    <w:p>
+      <w:pPr>
+        <w:pStyle w:val="NormalWeb"/>
+      </w:pPr>
+      <w:r>
+        <w:t>November 2018</w:t>
+      </w:r>
+    </w:p>
+    <w:p>
+      <w:pPr>
+        <w:rPr>
+          <w:rFonts w:ascii="Times New Roman" w:eastAsia="Times New Roman" w:hAnsi="Times New Roman" w:cs="Times New Roman"/>
+          <w:sz w:val="24"/>
+          <w:szCs w:val="24"/>
+        </w:rPr>
+      </w:pPr>
+      <w:r>
+        <w:t xml:space="preserve">I took part in the JP Morgan Code For Good hackathon last winter, where </w:t>
+      </w:r>
+      <w:r>
+        <w:t>I</w:t>
+      </w:r>
+      <w:r>
+        <w:t xml:space="preserve"> </w:t>
+      </w:r>
+      <w:r>
+        <w:rPr>
+          <w:rFonts w:ascii="Times New Roman" w:eastAsia="Times New Roman" w:hAnsi="Times New Roman" w:cs="Times New Roman"/>
+          <w:sz w:val="24"/>
+          <w:szCs w:val="24"/>
+        </w:rPr>
+        <w:t>collaborate</w:t>
+      </w:r>
+      <w:r>
+        <w:rPr>
+          <w:rFonts w:ascii="Times New Roman" w:eastAsia="Times New Roman" w:hAnsi="Times New Roman" w:cs="Times New Roman"/>
+          <w:sz w:val="24"/>
+          <w:szCs w:val="24"/>
+        </w:rPr>
+        <w:t>d</w:t>
+      </w:r>
+      <w:r>
+        <w:rPr>
+          <w:rFonts w:ascii="Times New Roman" w:eastAsia="Times New Roman" w:hAnsi="Times New Roman" w:cs="Times New Roman"/>
+          <w:sz w:val="24"/>
+          <w:szCs w:val="24"/>
+        </w:rPr>
+        <w:t xml:space="preserve"> with other coders to develop innovative technology solutions for non-profit organizations.</w:t>
+      </w:r>
+      <w:r>
+        <w:rPr>
+          <w:rFonts w:ascii="Times New Roman" w:eastAsia="Times New Roman" w:hAnsi="Times New Roman" w:cs="Times New Roman"/>
+          <w:sz w:val="24"/>
+          <w:szCs w:val="24"/>
+        </w:rPr>
+        <w:t xml:space="preserve"> Our organization was the </w:t>
+      </w:r>
+      <w:proofErr w:type="spellStart"/>
+      <w:r>
+        <w:rPr>
+          <w:rFonts w:ascii="Times New Roman" w:eastAsia="Times New Roman" w:hAnsi="Times New Roman" w:cs="Times New Roman"/>
+          <w:sz w:val="24"/>
+          <w:szCs w:val="24"/>
+        </w:rPr>
+        <w:t>The</w:t>
+      </w:r>
+      <w:proofErr w:type="spellEnd"/>
+      <w:r>
+        <w:rPr>
+          <w:rFonts w:ascii="Times New Roman" w:eastAsia="Times New Roman" w:hAnsi="Times New Roman" w:cs="Times New Roman"/>
+          <w:sz w:val="24"/>
+          <w:szCs w:val="24"/>
+        </w:rPr>
+        <w:t xml:space="preserve"> Mix, and we developed a chat bot function for their website to engage and help the large number of users who visit the page. Our chat bot used Google’s </w:t>
+      </w:r>
+      <w:proofErr w:type="spellStart"/>
+      <w:r>
+        <w:rPr>
+          <w:rFonts w:ascii="Times New Roman" w:eastAsia="Times New Roman" w:hAnsi="Times New Roman" w:cs="Times New Roman"/>
+          <w:sz w:val="24"/>
+          <w:szCs w:val="24"/>
+        </w:rPr>
+        <w:t>Dialogflow</w:t>
+      </w:r>
+      <w:proofErr w:type="spellEnd"/>
+      <w:r>
+        <w:rPr>
+          <w:rFonts w:ascii="Times New Roman" w:eastAsia="Times New Roman" w:hAnsi="Times New Roman" w:cs="Times New Roman"/>
+          <w:sz w:val="24"/>
+          <w:szCs w:val="24"/>
+        </w:rPr>
+        <w:t xml:space="preserve"> to </w:t>
+      </w:r>
+      <w:r>
+        <w:rPr>
+          <w:rFonts w:ascii="Times New Roman" w:eastAsia="Times New Roman" w:hAnsi="Times New Roman" w:cs="Times New Roman"/>
+          <w:sz w:val="24"/>
+          <w:szCs w:val="24"/>
+        </w:rPr>
+        <w:t xml:space="preserve">help </w:t>
+      </w:r>
+      <w:r>
+        <w:rPr>
+          <w:rFonts w:ascii="Times New Roman" w:eastAsia="Times New Roman" w:hAnsi="Times New Roman" w:cs="Times New Roman"/>
+          <w:sz w:val="24"/>
+          <w:szCs w:val="24"/>
+        </w:rPr>
+        <w:t>people</w:t>
+      </w:r>
+      <w:r>
+        <w:rPr>
+          <w:rFonts w:ascii="Times New Roman" w:eastAsia="Times New Roman" w:hAnsi="Times New Roman" w:cs="Times New Roman"/>
+          <w:sz w:val="24"/>
+          <w:szCs w:val="24"/>
+        </w:rPr>
+        <w:t xml:space="preserve"> get access to bespoke information, support and data</w:t>
+      </w:r>
+      <w:r>
+        <w:rPr>
+          <w:rFonts w:ascii="Times New Roman" w:eastAsia="Times New Roman" w:hAnsi="Times New Roman" w:cs="Times New Roman"/>
+          <w:sz w:val="24"/>
+          <w:szCs w:val="24"/>
+        </w:rPr>
+        <w:t xml:space="preserve"> as quickly as possible with the organisation’s</w:t>
+      </w:r>
+      <w:r>
+        <w:rPr>
+          <w:rFonts w:ascii="Times New Roman" w:eastAsia="Times New Roman" w:hAnsi="Times New Roman" w:cs="Times New Roman"/>
+          <w:sz w:val="24"/>
+          <w:szCs w:val="24"/>
+        </w:rPr>
+        <w:t xml:space="preserve"> limited human resource.</w:t>
+      </w:r>
+    </w:p>
+    <w:p>
+      <w:pPr>
+        <w:rPr>
+          <w:rFonts w:ascii="Times New Roman" w:eastAsia="Times New Roman" w:hAnsi="Times New Roman" w:cs="Times New Roman"/>
+          <w:sz w:val="24"/>
+          <w:szCs w:val="24"/>
+        </w:rPr>
+      </w:pPr>
+    </w:p>
+    <w:p>
+      <w:pPr>
+        <w:rPr>
+          <w:rFonts w:ascii="Times New Roman" w:eastAsia="Times New Roman" w:hAnsi="Times New Roman" w:cs="Times New Roman"/>
+          <w:sz w:val="24"/>
+          <w:szCs w:val="24"/>
+        </w:rPr>
+      </w:pPr>
+      <w:r>
+        <w:rPr>
+          <w:rFonts w:ascii="Times New Roman" w:eastAsia="Times New Roman" w:hAnsi="Times New Roman" w:cs="Times New Roman"/>
+          <w:sz w:val="24"/>
+          <w:szCs w:val="24"/>
+        </w:rPr>
+        <w:t>You can view our GitHub repository for this project here.</w:t>
+      </w:r>
+    </w:p>
+    <w:p>
+      <w:pPr>
+        <w:rPr>
+          <w:rFonts w:ascii="Times New Roman" w:eastAsia="Times New Roman" w:hAnsi="Times New Roman" w:cs="Times New Roman"/>
+          <w:sz w:val="24"/>
+          <w:szCs w:val="24"/>
+        </w:rPr>
+      </w:pPr>
+      <w:hyperlink r:id="rId26" w:history="1">
+        <w:r>
+          <w:rPr>
+            <w:rStyle w:val="Hyperlink"/>
+            <w:rFonts w:ascii="Times New Roman" w:eastAsia="Times New Roman" w:hAnsi="Times New Roman" w:cs="Times New Roman"/>
+            <w:sz w:val="24"/>
+            <w:szCs w:val="24"/>
+          </w:rPr>
+          <w:t>https://github.com/London18/team-19</w:t>
+        </w:r>
+      </w:hyperlink>
+    </w:p>
+    <w:p>
+      <w:pPr>
+        <w:rPr>
+          <w:rFonts w:ascii="Times New Roman" w:eastAsia="Times New Roman" w:hAnsi="Times New Roman" w:cs="Times New Roman"/>
+          <w:sz w:val="24"/>
+          <w:szCs w:val="24"/>
+        </w:rPr>
+      </w:pPr>
+      <w:bookmarkStart w:id="0" w:name="_GoBack"/>
+      <w:bookmarkEnd w:id="0"/>
+    </w:p>
+    <w:p>
+      <w:pPr>
+        <w:rPr>
+          <w:rFonts w:ascii="Times New Roman" w:eastAsia="Times New Roman" w:hAnsi="Times New Roman" w:cs="Times New Roman"/>
+          <w:sz w:val="24"/>
+          <w:szCs w:val="24"/>
+        </w:rPr>
+      </w:pPr>
+    </w:p>
+    <w:p>
+      <w:pPr>
+        <w:pStyle w:val="NormalWeb"/>
+      </w:pPr>
     </w:p>
     <w:p/>
     <w:sectPr>
@@ -4040,6 +4653,232 @@
 <file path=word/numbering.xml><?xml version="1.0" encoding="utf-8"?>
 <w:numbering xmlns:wpc="http://schemas.microsoft.com/office/word/2010/wordprocessingCanvas" xmlns:cx="http://schemas.microsoft.com/office/drawing/2014/chartex" xmlns:cx1="http://schemas.microsoft.com/office/drawing/2015/9/8/chartex" xmlns:cx2="http://schemas.microsoft.com/office/drawing/2015/10/21/chartex" xmlns:cx3="http://schemas.microsoft.com/office/drawing/2016/5/9/chartex" xmlns:cx4="http://schemas.microsoft.com/office/drawing/2016/5/10/chartex" xmlns:cx5="http://schemas.microsoft.com/office/drawing/2016/5/11/chartex" xmlns:cx6="http://schemas.microsoft.com/office/drawing/2016/5/12/chartex" xmlns:cx7="http://schemas.microsoft.com/office/drawing/2016/5/13/chartex" xmlns:cx8="http://schemas.microsoft.com/office/drawing/2016/5/14/chartex" xmlns:mc="http://schemas.openxmlformats.org/markup-compatibility/2006" xmlns:aink="http://schemas.microsoft.com/office/drawing/2016/ink" xmlns:am3d="http://schemas.microsoft.com/office/drawing/2017/model3d" xmlns:o="urn:schemas-microsoft-com:office:office" xmlns:r="http://schemas.openxmlformats.org/officeDocument/2006/relationships" xmlns:m="http://schemas.openxmlformats.org/officeDocument/2006/math" xmlns:v="urn:schemas-microsoft-com:vml" xmlns:wp14="http://schemas.microsoft.com/office/word/2010/wordprocessingDrawing" xmlns:wp="http://schemas.openxmlformats.org/drawingml/2006/wordprocessingDrawing" xmlns:w10="urn:schemas-microsoft-com:office:word" xmlns:w="http://schemas.openxmlformats.org/wordprocessingml/2006/main" xmlns:w14="http://schemas.microsoft.com/office/word/2010/wordml" xmlns:w15="http://schemas.microsoft.com/office/word/2012/wordml" xmlns:w16cid="http://schemas.microsoft.com/office/word/2016/wordml/cid" xmlns:w16se="http://schemas.microsoft.com/office/word/2015/wordml/symex" xmlns:wpg="http://schemas.microsoft.com/office/word/2010/wordprocessingGroup" xmlns:wpi="http://schemas.microsoft.com/office/word/2010/wordprocessingInk" xmlns:wne="http://schemas.microsoft.com/office/word/2006/wordml" xmlns:wps="http://schemas.microsoft.com/office/word/2010/wordprocessingShape" mc:Ignorable="w14 w15 w16se w16cid wp14">
   <w:abstractNum w:abstractNumId="0" w15:restartNumberingAfterBreak="0">
+    <w:nsid w:val="06B208DD"/>
+    <w:multiLevelType w:val="hybridMultilevel"/>
+    <w:tmpl w:val="613E24E4"/>
+    <w:lvl w:ilvl="0" w:tplc="879E5B4C">
+      <w:start w:val="1"/>
+      <w:numFmt w:val="bullet"/>
+      <w:lvlText w:val="·"/>
+      <w:lvlJc w:val="left"/>
+      <w:pPr>
+        <w:ind w:left="360" w:hanging="360"/>
+      </w:pPr>
+      <w:rPr>
+        <w:rFonts w:ascii="Cambria" w:hAnsi="Cambria" w:hint="default"/>
+      </w:rPr>
+    </w:lvl>
+    <w:lvl w:ilvl="1" w:tplc="04090003" w:tentative="1">
+      <w:start w:val="1"/>
+      <w:numFmt w:val="bullet"/>
+      <w:lvlText w:val="o"/>
+      <w:lvlJc w:val="left"/>
+      <w:pPr>
+        <w:ind w:left="1080" w:hanging="360"/>
+      </w:pPr>
+      <w:rPr>
+        <w:rFonts w:ascii="Courier New" w:hAnsi="Courier New" w:cs="Courier New" w:hint="default"/>
+      </w:rPr>
+    </w:lvl>
+    <w:lvl w:ilvl="2" w:tplc="04090005" w:tentative="1">
+      <w:start w:val="1"/>
+      <w:numFmt w:val="bullet"/>
+      <w:lvlText w:val=""/>
+      <w:lvlJc w:val="left"/>
+      <w:pPr>
+        <w:ind w:left="1800" w:hanging="360"/>
+      </w:pPr>
+      <w:rPr>
+        <w:rFonts w:ascii="Wingdings" w:hAnsi="Wingdings" w:hint="default"/>
+      </w:rPr>
+    </w:lvl>
+    <w:lvl w:ilvl="3" w:tplc="04090001" w:tentative="1">
+      <w:start w:val="1"/>
+      <w:numFmt w:val="bullet"/>
+      <w:lvlText w:val=""/>
+      <w:lvlJc w:val="left"/>
+      <w:pPr>
+        <w:ind w:left="2520" w:hanging="360"/>
+      </w:pPr>
+      <w:rPr>
+        <w:rFonts w:ascii="Symbol" w:hAnsi="Symbol" w:hint="default"/>
+      </w:rPr>
+    </w:lvl>
+    <w:lvl w:ilvl="4" w:tplc="04090003" w:tentative="1">
+      <w:start w:val="1"/>
+      <w:numFmt w:val="bullet"/>
+      <w:lvlText w:val="o"/>
+      <w:lvlJc w:val="left"/>
+      <w:pPr>
+        <w:ind w:left="3240" w:hanging="360"/>
+      </w:pPr>
+      <w:rPr>
+        <w:rFonts w:ascii="Courier New" w:hAnsi="Courier New" w:cs="Courier New" w:hint="default"/>
+      </w:rPr>
+    </w:lvl>
+    <w:lvl w:ilvl="5" w:tplc="04090005" w:tentative="1">
+      <w:start w:val="1"/>
+      <w:numFmt w:val="bullet"/>
+      <w:lvlText w:val=""/>
+      <w:lvlJc w:val="left"/>
+      <w:pPr>
+        <w:ind w:left="3960" w:hanging="360"/>
+      </w:pPr>
+      <w:rPr>
+        <w:rFonts w:ascii="Wingdings" w:hAnsi="Wingdings" w:hint="default"/>
+      </w:rPr>
+    </w:lvl>
+    <w:lvl w:ilvl="6" w:tplc="04090001" w:tentative="1">
+      <w:start w:val="1"/>
+      <w:numFmt w:val="bullet"/>
+      <w:lvlText w:val=""/>
+      <w:lvlJc w:val="left"/>
+      <w:pPr>
+        <w:ind w:left="4680" w:hanging="360"/>
+      </w:pPr>
+      <w:rPr>
+        <w:rFonts w:ascii="Symbol" w:hAnsi="Symbol" w:hint="default"/>
+      </w:rPr>
+    </w:lvl>
+    <w:lvl w:ilvl="7" w:tplc="04090003" w:tentative="1">
+      <w:start w:val="1"/>
+      <w:numFmt w:val="bullet"/>
+      <w:lvlText w:val="o"/>
+      <w:lvlJc w:val="left"/>
+      <w:pPr>
+        <w:ind w:left="5400" w:hanging="360"/>
+      </w:pPr>
+      <w:rPr>
+        <w:rFonts w:ascii="Courier New" w:hAnsi="Courier New" w:cs="Courier New" w:hint="default"/>
+      </w:rPr>
+    </w:lvl>
+    <w:lvl w:ilvl="8" w:tplc="04090005" w:tentative="1">
+      <w:start w:val="1"/>
+      <w:numFmt w:val="bullet"/>
+      <w:lvlText w:val=""/>
+      <w:lvlJc w:val="left"/>
+      <w:pPr>
+        <w:ind w:left="6120" w:hanging="360"/>
+      </w:pPr>
+      <w:rPr>
+        <w:rFonts w:ascii="Wingdings" w:hAnsi="Wingdings" w:hint="default"/>
+      </w:rPr>
+    </w:lvl>
+  </w:abstractNum>
+  <w:abstractNum w:abstractNumId="1" w15:restartNumberingAfterBreak="0">
+    <w:nsid w:val="4421650A"/>
+    <w:multiLevelType w:val="hybridMultilevel"/>
+    <w:tmpl w:val="0F94049C"/>
+    <w:lvl w:ilvl="0" w:tplc="879E5B4C">
+      <w:start w:val="1"/>
+      <w:numFmt w:val="bullet"/>
+      <w:lvlText w:val="·"/>
+      <w:lvlJc w:val="left"/>
+      <w:pPr>
+        <w:ind w:left="360" w:hanging="360"/>
+      </w:pPr>
+      <w:rPr>
+        <w:rFonts w:ascii="Cambria" w:hAnsi="Cambria" w:hint="default"/>
+      </w:rPr>
+    </w:lvl>
+    <w:lvl w:ilvl="1" w:tplc="48090003" w:tentative="1">
+      <w:start w:val="1"/>
+      <w:numFmt w:val="bullet"/>
+      <w:lvlText w:val="o"/>
+      <w:lvlJc w:val="left"/>
+      <w:pPr>
+        <w:ind w:left="1080" w:hanging="360"/>
+      </w:pPr>
+      <w:rPr>
+        <w:rFonts w:ascii="Courier New" w:hAnsi="Courier New" w:cs="Courier New" w:hint="default"/>
+      </w:rPr>
+    </w:lvl>
+    <w:lvl w:ilvl="2" w:tplc="48090005" w:tentative="1">
+      <w:start w:val="1"/>
+      <w:numFmt w:val="bullet"/>
+      <w:lvlText w:val=""/>
+      <w:lvlJc w:val="left"/>
+      <w:pPr>
+        <w:ind w:left="1800" w:hanging="360"/>
+      </w:pPr>
+      <w:rPr>
+        <w:rFonts w:ascii="Wingdings" w:hAnsi="Wingdings" w:hint="default"/>
+      </w:rPr>
+    </w:lvl>
+    <w:lvl w:ilvl="3" w:tplc="48090001" w:tentative="1">
+      <w:start w:val="1"/>
+      <w:numFmt w:val="bullet"/>
+      <w:lvlText w:val=""/>
+      <w:lvlJc w:val="left"/>
+      <w:pPr>
+        <w:ind w:left="2520" w:hanging="360"/>
+      </w:pPr>
+      <w:rPr>
+        <w:rFonts w:ascii="Symbol" w:hAnsi="Symbol" w:hint="default"/>
+      </w:rPr>
+    </w:lvl>
+    <w:lvl w:ilvl="4" w:tplc="48090003" w:tentative="1">
+      <w:start w:val="1"/>
+      <w:numFmt w:val="bullet"/>
+      <w:lvlText w:val="o"/>
+      <w:lvlJc w:val="left"/>
+      <w:pPr>
+        <w:ind w:left="3240" w:hanging="360"/>
+      </w:pPr>
+      <w:rPr>
+        <w:rFonts w:ascii="Courier New" w:hAnsi="Courier New" w:cs="Courier New" w:hint="default"/>
+      </w:rPr>
+    </w:lvl>
+    <w:lvl w:ilvl="5" w:tplc="48090005" w:tentative="1">
+      <w:start w:val="1"/>
+      <w:numFmt w:val="bullet"/>
+      <w:lvlText w:val=""/>
+      <w:lvlJc w:val="left"/>
+      <w:pPr>
+        <w:ind w:left="3960" w:hanging="360"/>
+      </w:pPr>
+      <w:rPr>
+        <w:rFonts w:ascii="Wingdings" w:hAnsi="Wingdings" w:hint="default"/>
+      </w:rPr>
+    </w:lvl>
+    <w:lvl w:ilvl="6" w:tplc="48090001" w:tentative="1">
+      <w:start w:val="1"/>
+      <w:numFmt w:val="bullet"/>
+      <w:lvlText w:val=""/>
+      <w:lvlJc w:val="left"/>
+      <w:pPr>
+        <w:ind w:left="4680" w:hanging="360"/>
+      </w:pPr>
+      <w:rPr>
+        <w:rFonts w:ascii="Symbol" w:hAnsi="Symbol" w:hint="default"/>
+      </w:rPr>
+    </w:lvl>
+    <w:lvl w:ilvl="7" w:tplc="48090003" w:tentative="1">
+      <w:start w:val="1"/>
+      <w:numFmt w:val="bullet"/>
+      <w:lvlText w:val="o"/>
+      <w:lvlJc w:val="left"/>
+      <w:pPr>
+        <w:ind w:left="5400" w:hanging="360"/>
+      </w:pPr>
+      <w:rPr>
+        <w:rFonts w:ascii="Courier New" w:hAnsi="Courier New" w:cs="Courier New" w:hint="default"/>
+      </w:rPr>
+    </w:lvl>
+    <w:lvl w:ilvl="8" w:tplc="48090005" w:tentative="1">
+      <w:start w:val="1"/>
+      <w:numFmt w:val="bullet"/>
+      <w:lvlText w:val=""/>
+      <w:lvlJc w:val="left"/>
+      <w:pPr>
+        <w:ind w:left="6120" w:hanging="360"/>
+      </w:pPr>
+      <w:rPr>
+        <w:rFonts w:ascii="Wingdings" w:hAnsi="Wingdings" w:hint="default"/>
+      </w:rPr>
+    </w:lvl>
+  </w:abstractNum>
+  <w:abstractNum w:abstractNumId="2" w15:restartNumberingAfterBreak="0">
     <w:nsid w:val="77EB3CB5"/>
     <w:multiLevelType w:val="hybridMultilevel"/>
     <w:tmpl w:val="C6C02992"/>
@@ -4151,7 +4990,7 @@
       </w:rPr>
     </w:lvl>
   </w:abstractNum>
-  <w:abstractNum w:abstractNumId="1" w15:restartNumberingAfterBreak="0">
+  <w:abstractNum w:abstractNumId="3" w15:restartNumberingAfterBreak="0">
     <w:nsid w:val="79ED5023"/>
     <w:multiLevelType w:val="hybridMultilevel"/>
     <w:tmpl w:val="F37A3A2E"/>
@@ -4264,9 +5103,15 @@
     </w:lvl>
   </w:abstractNum>
   <w:num w:numId="1">
+    <w:abstractNumId w:val="2"/>
+  </w:num>
+  <w:num w:numId="2">
+    <w:abstractNumId w:val="3"/>
+  </w:num>
+  <w:num w:numId="3">
     <w:abstractNumId w:val="0"/>
   </w:num>
-  <w:num w:numId="2">
+  <w:num w:numId="4">
     <w:abstractNumId w:val="1"/>
   </w:num>
 </w:numbering>
@@ -4775,6 +5620,22 @@
     <w:uiPriority w:val="99"/>
     <w:rsid w:val="000F699C"/>
   </w:style>
+  <w:style w:type="paragraph" w:styleId="NormalWeb">
+    <w:name w:val="Normal (Web)"/>
+    <w:basedOn w:val="Normal"/>
+    <w:uiPriority w:val="99"/>
+    <w:semiHidden/>
+    <w:unhideWhenUsed/>
+    <w:rsid w:val="00D9541D"/>
+    <w:pPr>
+      <w:spacing w:before="100" w:beforeAutospacing="1" w:after="100" w:afterAutospacing="1" w:line="240" w:lineRule="auto"/>
+    </w:pPr>
+    <w:rPr>
+      <w:rFonts w:ascii="Times New Roman" w:eastAsia="Times New Roman" w:hAnsi="Times New Roman" w:cs="Times New Roman"/>
+      <w:sz w:val="24"/>
+      <w:szCs w:val="24"/>
+    </w:rPr>
+  </w:style>
 </w:styles>
 </file>
 

</xml_diff>